<commit_message>
Add new proposal draft
</commit_message>
<xml_diff>
--- a/proposal/Eufrat_PROPOSAL SKRIPSI.docx
+++ b/proposal/Eufrat_PROPOSAL SKRIPSI.docx
@@ -111,26 +111,80 @@
           <w:noProof/>
         </w:rPr>
       </w:pPr>
+      <w:bookmarkStart w:id="1" w:name="_Hlk254506"/>
       <w:r>
         <w:rPr>
           <w:noProof/>
         </w:rPr>
-        <w:t xml:space="preserve">APLIKASI </w:t>
+        <w:t>SISTEM PREDIKSI DENGAN ALGORITMA</w:t>
+      </w:r>
+      <w:r>
+        <w:rPr>
+          <w:noProof/>
+        </w:rPr>
+        <w:t xml:space="preserve"> </w:t>
       </w:r>
       <w:r>
         <w:rPr>
           <w:i/>
           <w:noProof/>
         </w:rPr>
-        <w:t>CONVOLUTIONAL NEURAL NETWORK</w:t>
-      </w:r>
-      <w:r>
-        <w:rPr>
+        <w:t>DEEP</w:t>
+      </w:r>
+      <w:r>
+        <w:rPr>
+          <w:i/>
           <w:noProof/>
         </w:rPr>
-        <w:t xml:space="preserve"> UNTUK MEMPREDIKSI KELAINAN DAUN BAYAM PADA CITRA VNIR</w:t>
-      </w:r>
-    </w:p>
+        <w:t xml:space="preserve"> NEURAL NETWORK</w:t>
+      </w:r>
+      <w:r>
+        <w:rPr>
+          <w:i/>
+          <w:noProof/>
+        </w:rPr>
+        <w:t>S</w:t>
+      </w:r>
+      <w:r>
+        <w:rPr>
+          <w:noProof/>
+        </w:rPr>
+        <w:t xml:space="preserve"> </w:t>
+      </w:r>
+      <w:r>
+        <w:rPr>
+          <w:noProof/>
+        </w:rPr>
+        <w:t>PADA CITRA HIPERSPEKTRAL: STUDI KASUS KANDUNGAN POLYPHENOL DAUN BISBUL (</w:t>
+      </w:r>
+      <w:r>
+        <w:rPr>
+          <w:i/>
+          <w:noProof/>
+        </w:rPr>
+        <w:t>Diospyros discolor</w:t>
+      </w:r>
+      <w:r>
+        <w:rPr>
+          <w:i/>
+          <w:noProof/>
+        </w:rPr>
+        <w:t xml:space="preserve"> </w:t>
+      </w:r>
+      <w:r>
+        <w:rPr>
+          <w:noProof/>
+        </w:rPr>
+        <w:t>Wild.</w:t>
+      </w:r>
+      <w:r>
+        <w:rPr>
+          <w:noProof/>
+        </w:rPr>
+        <w:t>)</w:t>
+      </w:r>
+    </w:p>
+    <w:bookmarkEnd w:id="1"/>
     <w:p>
       <w:pPr>
         <w:pStyle w:val="HALAMANSAMPUL"/>
@@ -436,8 +490,8 @@
           <w:lang w:val="id-ID"/>
         </w:rPr>
       </w:pPr>
-      <w:bookmarkStart w:id="1" w:name="_Toc504751102"/>
-      <w:bookmarkStart w:id="2" w:name="_Toc523697207"/>
+      <w:bookmarkStart w:id="2" w:name="_Toc504751102"/>
+      <w:bookmarkStart w:id="3" w:name="_Toc523697207"/>
       <w:r>
         <w:rPr>
           <w:rFonts w:ascii="Times New Roman" w:eastAsia="MS Mincho" w:hAnsi="Times New Roman"/>
@@ -448,8 +502,8 @@
         <w:lastRenderedPageBreak/>
         <w:t>HALAMAN PENGESAHAN</w:t>
       </w:r>
-      <w:bookmarkEnd w:id="1"/>
       <w:bookmarkEnd w:id="2"/>
+      <w:bookmarkEnd w:id="3"/>
     </w:p>
     <w:p>
       <w:pPr>
@@ -675,45 +729,45 @@
       <w:r>
         <w:rPr>
           <w:rFonts w:eastAsia="Calibri"/>
-          <w:b/>
-          <w:szCs w:val="24"/>
-          <w:lang w:val="id-ID"/>
-        </w:rPr>
-        <w:t xml:space="preserve">APLIKASI </w:t>
+          <w:szCs w:val="24"/>
+          <w:lang w:val="id-ID"/>
+        </w:rPr>
+        <w:t xml:space="preserve">Sistem Prediksi Dengan Algoritma </w:t>
       </w:r>
       <w:r>
         <w:rPr>
           <w:rFonts w:eastAsia="Calibri"/>
-          <w:b/>
           <w:i/>
           <w:szCs w:val="24"/>
           <w:lang w:val="id-ID"/>
         </w:rPr>
-        <w:t>CONVOLUTIONAL NEURAL NETWORK</w:t>
+        <w:t>Deep Neural Networks</w:t>
       </w:r>
       <w:r>
         <w:rPr>
           <w:rFonts w:eastAsia="Calibri"/>
-          <w:b/>
-          <w:szCs w:val="24"/>
-          <w:lang w:val="id-ID"/>
-        </w:rPr>
-        <w:t xml:space="preserve"> UNTUK MEMPREDIKSI KELAINAN DAUN BAYAM PADA CITRA VNIR</w:t>
-      </w:r>
-    </w:p>
-    <w:p>
-      <w:pPr>
-        <w:tabs>
-          <w:tab w:val="left" w:pos="2880"/>
-          <w:tab w:val="left" w:pos="3060"/>
-        </w:tabs>
-        <w:spacing w:line="360" w:lineRule="auto"/>
+          <w:szCs w:val="24"/>
+          <w:lang w:val="id-ID"/>
+        </w:rPr>
+        <w:t xml:space="preserve"> Pada Citra Hiperspektral: Studi Kasus Kandungan Polyphenol Daun Bisbul (</w:t>
+      </w:r>
+      <w:r>
         <w:rPr>
           <w:rFonts w:eastAsia="Calibri"/>
-          <w:szCs w:val="24"/>
-          <w:lang w:val="id-ID"/>
-        </w:rPr>
-      </w:pPr>
+          <w:i/>
+          <w:szCs w:val="24"/>
+          <w:lang w:val="id-ID"/>
+        </w:rPr>
+        <w:t>Diospyros Discolor</w:t>
+      </w:r>
+      <w:r>
+        <w:rPr>
+          <w:rFonts w:eastAsia="Calibri"/>
+          <w:szCs w:val="24"/>
+          <w:lang w:val="id-ID"/>
+        </w:rPr>
+        <w:t xml:space="preserve"> Wild.)</w:t>
+      </w:r>
       <w:r>
         <w:rPr>
           <w:rFonts w:eastAsia="Calibri"/>
@@ -1077,8 +1131,8 @@
         </w:rPr>
         <w:br w:type="page"/>
       </w:r>
-      <w:bookmarkStart w:id="3" w:name="_Toc504751103"/>
-      <w:bookmarkStart w:id="4" w:name="_Toc523697208"/>
+      <w:bookmarkStart w:id="4" w:name="_Toc504751103"/>
+      <w:bookmarkStart w:id="5" w:name="_Toc523697208"/>
       <w:r>
         <w:rPr>
           <w:rFonts w:ascii="Times New Roman" w:eastAsia="Calibri" w:hAnsi="Times New Roman"/>
@@ -1089,8 +1143,8 @@
         <w:lastRenderedPageBreak/>
         <w:t>DAFTAR ISI</w:t>
       </w:r>
-      <w:bookmarkEnd w:id="3"/>
       <w:bookmarkEnd w:id="4"/>
+      <w:bookmarkEnd w:id="5"/>
     </w:p>
     <w:p>
       <w:pPr>
@@ -3574,8 +3628,8 @@
           <w:lang w:val="id-ID"/>
         </w:rPr>
       </w:pPr>
-      <w:bookmarkStart w:id="5" w:name="_Toc504751104"/>
-      <w:bookmarkStart w:id="6" w:name="_Toc523697209"/>
+      <w:bookmarkStart w:id="6" w:name="_Toc504751104"/>
+      <w:bookmarkStart w:id="7" w:name="_Toc523697209"/>
       <w:r>
         <w:rPr>
           <w:rFonts w:ascii="Times New Roman" w:hAnsi="Times New Roman"/>
@@ -3586,8 +3640,8 @@
         <w:lastRenderedPageBreak/>
         <w:t>BAB I</w:t>
       </w:r>
-      <w:bookmarkStart w:id="7" w:name="_Toc504751105"/>
-      <w:bookmarkEnd w:id="5"/>
+      <w:bookmarkStart w:id="8" w:name="_Toc504751105"/>
+      <w:bookmarkEnd w:id="6"/>
       <w:r>
         <w:rPr>
           <w:rFonts w:ascii="Times New Roman" w:hAnsi="Times New Roman"/>
@@ -3606,8 +3660,8 @@
         </w:rPr>
         <w:t>PENDAHULUAN</w:t>
       </w:r>
-      <w:bookmarkEnd w:id="6"/>
       <w:bookmarkEnd w:id="7"/>
+      <w:bookmarkEnd w:id="8"/>
     </w:p>
     <w:p>
       <w:pPr>
@@ -3644,8 +3698,8 @@
           <w:lang w:val="id-ID"/>
         </w:rPr>
       </w:pPr>
-      <w:bookmarkStart w:id="8" w:name="_Toc504751106"/>
-      <w:bookmarkStart w:id="9" w:name="_Toc523697210"/>
+      <w:bookmarkStart w:id="9" w:name="_Toc504751106"/>
+      <w:bookmarkStart w:id="10" w:name="_Toc523697210"/>
       <w:r>
         <w:rPr>
           <w:rFonts w:ascii="Times New Roman" w:hAnsi="Times New Roman"/>
@@ -3656,8 +3710,8 @@
         </w:rPr>
         <w:t>Latar Belakang</w:t>
       </w:r>
-      <w:bookmarkEnd w:id="8"/>
       <w:bookmarkEnd w:id="9"/>
+      <w:bookmarkEnd w:id="10"/>
     </w:p>
     <w:p>
       <w:pPr>
@@ -3665,17 +3719,19 @@
         <w:ind w:firstLine="720"/>
         <w:jc w:val="both"/>
         <w:rPr>
-          <w:szCs w:val="24"/>
-          <w:lang w:val="id-ID"/>
-        </w:rPr>
-      </w:pPr>
+          <w:color w:val="FF0000"/>
+          <w:szCs w:val="24"/>
+          <w:lang w:val="id-ID"/>
+        </w:rPr>
+      </w:pPr>
+      <w:bookmarkStart w:id="11" w:name="_Toc504751107"/>
       <w:r>
         <w:rPr>
           <w:color w:val="000000" w:themeColor="text1"/>
           <w:szCs w:val="24"/>
           <w:lang w:val="id-ID"/>
         </w:rPr>
-        <w:t xml:space="preserve">Perkembangan ilmu pengetahuan </w:t>
+        <w:t>Polifenol merupakan</w:t>
       </w:r>
       <w:r>
         <w:rPr>
@@ -3683,7 +3739,7 @@
           <w:szCs w:val="24"/>
           <w:lang w:val="id-ID"/>
         </w:rPr>
-        <w:t xml:space="preserve">dan teknologi </w:t>
+        <w:t xml:space="preserve"> zat yang memiliki</w:t>
       </w:r>
       <w:r>
         <w:rPr>
@@ -3691,7 +3747,7 @@
           <w:szCs w:val="24"/>
           <w:lang w:val="id-ID"/>
         </w:rPr>
-        <w:t>pada era</w:t>
+        <w:t xml:space="preserve"> antioksidan </w:t>
       </w:r>
       <w:r>
         <w:rPr>
@@ -3699,7 +3755,7 @@
           <w:szCs w:val="24"/>
           <w:lang w:val="id-ID"/>
         </w:rPr>
-        <w:t xml:space="preserve"> sekarang</w:t>
+        <w:t>dan</w:t>
       </w:r>
       <w:r>
         <w:rPr>
@@ -3707,7 +3763,7 @@
           <w:szCs w:val="24"/>
           <w:lang w:val="id-ID"/>
         </w:rPr>
-        <w:t xml:space="preserve"> ini semakin pesat</w:t>
+        <w:t xml:space="preserve"> tersebar luas ke berbagai macam buah-buahan, sayuran dan makanan dan minuman lainnya</w:t>
       </w:r>
       <w:r>
         <w:rPr>
@@ -3715,7 +3771,7 @@
           <w:szCs w:val="24"/>
           <w:lang w:val="id-ID"/>
         </w:rPr>
-        <w:t xml:space="preserve"> dan modern</w:t>
+        <w:t xml:space="preserve">. </w:t>
       </w:r>
       <w:r>
         <w:rPr>
@@ -3723,10 +3779,92 @@
           <w:szCs w:val="24"/>
           <w:lang w:val="id-ID"/>
         </w:rPr>
-        <w:t>, oleh karena itu perlu diimbangi dengan aplikasinya ke dalam kebutuhan sehari-hari masyarakat, agar ilmu atau teknologi yang diteliti tidak sia-sia</w:t>
-      </w:r>
-      <w:r>
-        <w:rPr>
+        <w:t>Polifeno</w:t>
+      </w:r>
+      <w:r>
+        <w:rPr>
+          <w:color w:val="000000" w:themeColor="text1"/>
+          <w:szCs w:val="24"/>
+          <w:lang w:val="id-ID"/>
+        </w:rPr>
+        <w:t>l</w:t>
+      </w:r>
+      <w:r>
+        <w:rPr>
+          <w:color w:val="000000" w:themeColor="text1"/>
+          <w:szCs w:val="24"/>
+          <w:lang w:val="id-ID"/>
+        </w:rPr>
+        <w:t xml:space="preserve"> sudah terbukti berkontribusi untuk mencegah berbagai macam penyakit</w:t>
+      </w:r>
+      <w:r>
+        <w:rPr>
+          <w:color w:val="000000" w:themeColor="text1"/>
+          <w:szCs w:val="24"/>
+          <w:lang w:val="id-ID"/>
+        </w:rPr>
+        <w:t>-penyakit</w:t>
+      </w:r>
+      <w:r>
+        <w:rPr>
+          <w:color w:val="000000" w:themeColor="text1"/>
+          <w:szCs w:val="24"/>
+          <w:lang w:val="id-ID"/>
+        </w:rPr>
+        <w:t xml:space="preserve"> seperti</w:t>
+      </w:r>
+      <w:r>
+        <w:rPr>
+          <w:color w:val="000000" w:themeColor="text1"/>
+          <w:szCs w:val="24"/>
+          <w:lang w:val="id-ID"/>
+        </w:rPr>
+        <w:t xml:space="preserve"> kanker, kardiovaskular dan penyakit neurodegeneratif </w:t>
+      </w:r>
+      <w:r>
+        <w:rPr>
+          <w:color w:val="000000" w:themeColor="text1"/>
+          <w:szCs w:val="24"/>
+          <w:lang w:val="id-ID"/>
+        </w:rPr>
+        <w:fldChar w:fldCharType="begin" w:fldLock="1"/>
+      </w:r>
+      <w:r>
+        <w:rPr>
+          <w:color w:val="000000" w:themeColor="text1"/>
+          <w:szCs w:val="24"/>
+          <w:lang w:val="id-ID"/>
+        </w:rPr>
+        <w:instrText>ADDIN CSL_CITATION {"citationItems":[{"id":"ITEM-1","itemData":{"DOI":"10.1080/1040869059096","ISSN":"1040-8398","author":[{"dropping-particle":"","family":"Scalbert","given":"Augustin","non-dropping-particle":"","parse-names":false,"suffix":""},{"dropping-particle":"","family":"Manach","given":"Claudine","non-dropping-particle":"","parse-names":false,"suffix":""},{"dropping-particle":"","family":"Morand","given":"Christine","non-dropping-particle":"","parse-names":false,"suffix":""},{"dropping-particle":"","family":"Rémésy","given":"Christian","non-dropping-particle":"","parse-names":false,"suffix":""},{"dropping-particle":"","family":"Jiménez","given":"Liliana","non-dropping-particle":"","parse-names":false,"suffix":""}],"container-title":"Critical Reviews in Food Science and Nutrition","id":"ITEM-1","issue":"4","issued":{"date-parts":[["2005","6"]]},"page":"287-306","title":"Dietary Polyphenols and the Prevention of Diseases","type":"article-journal","volume":"45"},"uris":["http://www.mendeley.com/documents/?uuid=05b5c6ae-65eb-336b-8cd2-1ad85ef713e4"]}],"mendeley":{"formattedCitation":"(Scalbert, Manach, Morand, Rémésy, &amp; Jiménez, 2005)","plainTextFormattedCitation":"(Scalbert, Manach, Morand, Rémésy, &amp; Jiménez, 2005)","previouslyFormattedCitation":"(Scalbert, Manach, Morand, Rémésy, &amp; Jiménez, 2005)"},"properties":{"noteIndex":0},"schema":"https://github.com/citation-style-language/schema/raw/master/csl-citation.json"}</w:instrText>
+      </w:r>
+      <w:r>
+        <w:rPr>
+          <w:color w:val="000000" w:themeColor="text1"/>
+          <w:szCs w:val="24"/>
+          <w:lang w:val="id-ID"/>
+        </w:rPr>
+        <w:fldChar w:fldCharType="separate"/>
+      </w:r>
+      <w:r>
+        <w:rPr>
+          <w:noProof/>
+          <w:color w:val="000000" w:themeColor="text1"/>
+          <w:szCs w:val="24"/>
+          <w:lang w:val="id-ID"/>
+        </w:rPr>
+        <w:t>(Scalbert, Manach, Morand, Rémésy, &amp; Jiménez, 2005)</w:t>
+      </w:r>
+      <w:r>
+        <w:rPr>
+          <w:color w:val="000000" w:themeColor="text1"/>
+          <w:szCs w:val="24"/>
+          <w:lang w:val="id-ID"/>
+        </w:rPr>
+        <w:fldChar w:fldCharType="end"/>
+      </w:r>
+      <w:r>
+        <w:rPr>
+          <w:color w:val="000000" w:themeColor="text1"/>
           <w:szCs w:val="24"/>
           <w:lang w:val="id-ID"/>
         </w:rPr>
@@ -3734,6 +3872,7 @@
       </w:r>
       <w:r>
         <w:rPr>
+          <w:color w:val="000000" w:themeColor="text1"/>
           <w:szCs w:val="24"/>
           <w:lang w:val="id-ID"/>
         </w:rPr>
@@ -3741,61 +3880,108 @@
       </w:r>
       <w:r>
         <w:rPr>
-          <w:szCs w:val="24"/>
-          <w:lang w:val="id-ID"/>
-        </w:rPr>
-        <w:t>Kebutuhan masyarakat untuk mendapatkan makanan yang berkualitas yang tidak berpenyakit pun sangat dibutuhkan</w:t>
-      </w:r>
-      <w:r>
-        <w:rPr>
+          <w:color w:val="000000" w:themeColor="text1"/>
+          <w:szCs w:val="24"/>
+          <w:lang w:val="id-ID"/>
+        </w:rPr>
+        <w:t xml:space="preserve">Senyawa polifenol terbagi ke grup-grup yang berbeda yang dilihat dari jumlah cincin fenol yang dimiliki dan struktur elemen yang mengikat antara ring-ring tersebut, perbeadaan terbagi ke asam fenolik, flavonoid, stilbenes dan lignan </w:t>
+      </w:r>
+      <w:r>
+        <w:rPr>
+          <w:color w:val="000000" w:themeColor="text1"/>
+          <w:szCs w:val="24"/>
+          <w:lang w:val="id-ID"/>
+        </w:rPr>
+        <w:fldChar w:fldCharType="begin" w:fldLock="1"/>
+      </w:r>
+      <w:r>
+        <w:rPr>
+          <w:color w:val="000000" w:themeColor="text1"/>
+          <w:szCs w:val="24"/>
+          <w:lang w:val="id-ID"/>
+        </w:rPr>
+        <w:instrText>ADDIN CSL_CITATION {"citationItems":[{"id":"ITEM-1","itemData":{"DOI":"10.1093/ajcn/79.5.727","ISSN":"0002-9165","author":[{"dropping-particle":"","family":"Manach","given":"Claudine","non-dropping-particle":"","parse-names":false,"suffix":""},{"dropping-particle":"","family":"Scalbert","given":"Augustin","non-dropping-particle":"","parse-names":false,"suffix":""},{"dropping-particle":"","family":"Morand","given":"Christine","non-dropping-particle":"","parse-names":false,"suffix":""},{"dropping-particle":"","family":"Rémésy","given":"Christian","non-dropping-particle":"","parse-names":false,"suffix":""},{"dropping-particle":"","family":"Jiménez","given":"Liliana","non-dropping-particle":"","parse-names":false,"suffix":""}],"container-title":"The American Journal of Clinical Nutrition","id":"ITEM-1","issue":"5","issued":{"date-parts":[["2004","5","1"]]},"page":"727-747","publisher":"Oxford University Press","title":"Polyphenols: food sources and bioavailability","type":"article-journal","volume":"79"},"uris":["http://www.mendeley.com/documents/?uuid=b6572fdd-d593-3c8e-8cde-b06528f918d9"]}],"mendeley":{"formattedCitation":"(Manach, Scalbert, Morand, Rémésy, &amp; Jiménez, 2004)","plainTextFormattedCitation":"(Manach, Scalbert, Morand, Rémésy, &amp; Jiménez, 2004)"},"properties":{"noteIndex":0},"schema":"https://github.com/citation-style-language/schema/raw/master/csl-citation.json"}</w:instrText>
+      </w:r>
+      <w:r>
+        <w:rPr>
+          <w:color w:val="000000" w:themeColor="text1"/>
+          <w:szCs w:val="24"/>
+          <w:lang w:val="id-ID"/>
+        </w:rPr>
+        <w:fldChar w:fldCharType="separate"/>
+      </w:r>
+      <w:r>
+        <w:rPr>
+          <w:noProof/>
+          <w:color w:val="000000" w:themeColor="text1"/>
+          <w:szCs w:val="24"/>
+          <w:lang w:val="id-ID"/>
+        </w:rPr>
+        <w:t>(Manach, Scalbert, Morand, Rémésy, &amp; Jiménez, 2004)</w:t>
+      </w:r>
+      <w:r>
+        <w:rPr>
+          <w:color w:val="000000" w:themeColor="text1"/>
+          <w:szCs w:val="24"/>
+          <w:lang w:val="id-ID"/>
+        </w:rPr>
+        <w:fldChar w:fldCharType="end"/>
+      </w:r>
+      <w:r>
+        <w:rPr>
+          <w:color w:val="000000" w:themeColor="text1"/>
           <w:szCs w:val="24"/>
           <w:lang w:val="id-ID"/>
         </w:rPr>
         <w:t>.</w:t>
       </w:r>
-      <w:bookmarkStart w:id="10" w:name="_Toc504751107"/>
-      <w:r>
-        <w:rPr>
-          <w:szCs w:val="24"/>
-          <w:lang w:val="id-ID"/>
-        </w:rPr>
-        <w:t xml:space="preserve"> Oleh karena itu diperlukan suatu instrumen yang tidak hanya akuran namun pula memiliki performa yang baik.</w:t>
-      </w:r>
-      <w:r>
-        <w:rPr>
-          <w:szCs w:val="24"/>
-          <w:lang w:val="id-ID"/>
-        </w:rPr>
-        <w:t xml:space="preserve"> Salah satu alat pengukur non destruktif seperti </w:t>
-      </w:r>
-      <w:r>
-        <w:rPr>
-          <w:i/>
-          <w:szCs w:val="24"/>
-          <w:lang w:val="id-ID"/>
-        </w:rPr>
-        <w:t xml:space="preserve">hyperspectral camera </w:t>
-      </w:r>
-      <w:r>
-        <w:rPr>
-          <w:szCs w:val="24"/>
-          <w:lang w:val="id-ID"/>
-        </w:rPr>
-        <w:t>berg</w:t>
-      </w:r>
-      <w:r>
-        <w:rPr>
-          <w:szCs w:val="24"/>
-          <w:lang w:val="id-ID"/>
-        </w:rPr>
-        <w:t xml:space="preserve">una untuk melihat citra makanan, seperti bayam, </w:t>
-      </w:r>
-      <w:r>
-        <w:rPr>
-          <w:szCs w:val="24"/>
-          <w:lang w:val="id-ID"/>
-        </w:rPr>
-        <w:t>yang ingin kita ketahui karakteristiknya.</w:t>
+      <w:r>
+        <w:rPr>
+          <w:color w:val="000000" w:themeColor="text1"/>
+          <w:szCs w:val="24"/>
+          <w:lang w:val="id-ID"/>
+        </w:rPr>
+        <w:t xml:space="preserve"> </w:t>
+      </w:r>
+      <w:r>
+        <w:rPr>
+          <w:color w:val="FF0000"/>
+          <w:szCs w:val="24"/>
+          <w:lang w:val="id-ID"/>
+        </w:rPr>
+        <w:t>(L</w:t>
+      </w:r>
+      <w:r>
+        <w:rPr>
+          <w:color w:val="FF0000"/>
+          <w:szCs w:val="24"/>
+          <w:lang w:val="id-ID"/>
+        </w:rPr>
+        <w:t>anjutin pak</w:t>
+      </w:r>
+      <w:r>
+        <w:rPr>
+          <w:color w:val="FF0000"/>
+          <w:szCs w:val="24"/>
+          <w:lang w:val="id-ID"/>
+        </w:rPr>
+        <w:t>ai</w:t>
+      </w:r>
+      <w:r>
+        <w:rPr>
+          <w:color w:val="FF0000"/>
+          <w:szCs w:val="24"/>
+          <w:lang w:val="id-ID"/>
+        </w:rPr>
+        <w:t xml:space="preserve"> kegunaan phenolic acid dan flavonoid</w:t>
+      </w:r>
+      <w:r>
+        <w:rPr>
+          <w:color w:val="FF0000"/>
+          <w:szCs w:val="24"/>
+          <w:lang w:val="id-ID"/>
+        </w:rPr>
+        <w:t xml:space="preserve"> dan isi polifenol ke bisbul)</w:t>
       </w:r>
     </w:p>
     <w:p>
@@ -3804,37 +3990,18 @@
         <w:ind w:firstLine="720"/>
         <w:jc w:val="both"/>
         <w:rPr>
-          <w:szCs w:val="24"/>
-          <w:lang w:val="id-ID"/>
-        </w:rPr>
-      </w:pPr>
-      <w:r>
-        <w:rPr>
-          <w:szCs w:val="24"/>
-          <w:lang w:val="id-ID"/>
-        </w:rPr>
-        <w:t xml:space="preserve">Citra VNIR atau Visible and Near-Infrared adalah </w:t>
-      </w:r>
-      <w:r>
-        <w:rPr>
-          <w:szCs w:val="24"/>
-          <w:lang w:val="id-ID"/>
-        </w:rPr>
-        <w:t>spektrum elektromagnetik yang memiliki panjang gelombang antara 400 sampai 1400 dengan mengkombinasi spektrum visible dan spektrum infrared</w:t>
-      </w:r>
-      <w:r>
-        <w:rPr>
-          <w:szCs w:val="24"/>
-          <w:lang w:val="id-ID"/>
-        </w:rPr>
-        <w:t>.</w:t>
-      </w:r>
-      <w:r>
-        <w:rPr>
-          <w:szCs w:val="24"/>
-          <w:lang w:val="id-ID"/>
-        </w:rPr>
-        <w:t xml:space="preserve"> Citra VNIR dapat ditangkap dengan kamera multispectral yang kegunaannya banyak digunakan pada aplikasi remote sensing dan imaging spectroscopy.</w:t>
+          <w:color w:val="FF0000"/>
+          <w:szCs w:val="24"/>
+          <w:lang w:val="id-ID"/>
+        </w:rPr>
+      </w:pPr>
+      <w:r>
+        <w:rPr>
+          <w:color w:val="FF0000"/>
+          <w:szCs w:val="24"/>
+          <w:lang w:val="id-ID"/>
+        </w:rPr>
+        <w:t>(Tunjukkan pengukuran-pengukuran terkait polifenol)</w:t>
       </w:r>
     </w:p>
     <w:p>
@@ -3843,16 +4010,64 @@
         <w:ind w:firstLine="720"/>
         <w:jc w:val="both"/>
         <w:rPr>
-          <w:szCs w:val="24"/>
-          <w:lang w:val="id-ID"/>
-        </w:rPr>
-      </w:pPr>
-      <w:r>
-        <w:rPr>
-          <w:szCs w:val="24"/>
-          <w:lang w:val="id-ID"/>
-        </w:rPr>
-        <w:t>Model jarngan saraf tiruan terkonvolusi (</w:t>
+          <w:color w:val="FF0000"/>
+          <w:szCs w:val="24"/>
+          <w:lang w:val="id-ID"/>
+        </w:rPr>
+      </w:pPr>
+      <w:r>
+        <w:rPr>
+          <w:color w:val="FF0000"/>
+          <w:szCs w:val="24"/>
+          <w:lang w:val="id-ID"/>
+        </w:rPr>
+        <w:t>(Tunjukkan kelebihan algoritma DNN dengan algoritma lainnya)</w:t>
+      </w:r>
+    </w:p>
+    <w:p>
+      <w:pPr>
+        <w:spacing w:line="360" w:lineRule="auto"/>
+        <w:ind w:firstLine="720"/>
+        <w:jc w:val="both"/>
+        <w:rPr>
+          <w:szCs w:val="24"/>
+          <w:lang w:val="id-ID"/>
+        </w:rPr>
+      </w:pPr>
+      <w:r>
+        <w:rPr>
+          <w:szCs w:val="24"/>
+          <w:lang w:val="id-ID"/>
+        </w:rPr>
+        <w:t>Model jar</w:t>
+      </w:r>
+      <w:r>
+        <w:rPr>
+          <w:szCs w:val="24"/>
+          <w:lang w:val="id-ID"/>
+        </w:rPr>
+        <w:t>i</w:t>
+      </w:r>
+      <w:r>
+        <w:rPr>
+          <w:szCs w:val="24"/>
+          <w:lang w:val="id-ID"/>
+        </w:rPr>
+        <w:t xml:space="preserve">ngan saraf tiruan </w:t>
+      </w:r>
+      <w:r>
+        <w:rPr>
+          <w:szCs w:val="24"/>
+          <w:lang w:val="id-ID"/>
+        </w:rPr>
+        <w:t>yang dalam</w:t>
+      </w:r>
+      <w:r>
+        <w:rPr>
+          <w:szCs w:val="24"/>
+          <w:lang w:val="id-ID"/>
+        </w:rPr>
+        <w:t xml:space="preserve"> (</w:t>
       </w:r>
       <w:r>
         <w:rPr>
@@ -3860,7 +4075,31 @@
           <w:szCs w:val="24"/>
           <w:lang w:val="id-ID"/>
         </w:rPr>
-        <w:t xml:space="preserve">Convolutional Neural Network) </w:t>
+        <w:t>Deep</w:t>
+      </w:r>
+      <w:r>
+        <w:rPr>
+          <w:i/>
+          <w:szCs w:val="24"/>
+          <w:lang w:val="id-ID"/>
+        </w:rPr>
+        <w:t xml:space="preserve"> Neural Network</w:t>
+      </w:r>
+      <w:r>
+        <w:rPr>
+          <w:i/>
+          <w:szCs w:val="24"/>
+          <w:lang w:val="id-ID"/>
+        </w:rPr>
+        <w:t>s</w:t>
+      </w:r>
+      <w:r>
+        <w:rPr>
+          <w:i/>
+          <w:szCs w:val="24"/>
+          <w:lang w:val="id-ID"/>
+        </w:rPr>
+        <w:t xml:space="preserve">) </w:t>
       </w:r>
       <w:r>
         <w:rPr>
@@ -3930,7 +4169,7 @@
           <w:lang w:val="id-ID"/>
         </w:rPr>
       </w:pPr>
-      <w:bookmarkStart w:id="11" w:name="_Toc523697211"/>
+      <w:bookmarkStart w:id="12" w:name="_Toc523697211"/>
       <w:r>
         <w:rPr>
           <w:rFonts w:ascii="Times New Roman" w:hAnsi="Times New Roman"/>
@@ -3942,8 +4181,8 @@
         <w:lastRenderedPageBreak/>
         <w:t>Perumusan Masalah</w:t>
       </w:r>
-      <w:bookmarkEnd w:id="10"/>
       <w:bookmarkEnd w:id="11"/>
+      <w:bookmarkEnd w:id="12"/>
     </w:p>
     <w:p>
       <w:pPr>
@@ -3974,14 +4213,7 @@
           <w:szCs w:val="24"/>
           <w:lang w:val="id-ID"/>
         </w:rPr>
-        <w:t xml:space="preserve"> bentuk ran</w:t>
-      </w:r>
-      <w:r>
-        <w:rPr>
-          <w:szCs w:val="24"/>
-          <w:lang w:val="id-ID"/>
-        </w:rPr>
-        <w:t>cangan</w:t>
+        <w:t xml:space="preserve"> ekstraksi</w:t>
       </w:r>
       <w:r>
         <w:rPr>
@@ -3995,36 +4227,7 @@
           <w:szCs w:val="24"/>
           <w:lang w:val="id-ID"/>
         </w:rPr>
-        <w:t xml:space="preserve">mode </w:t>
-      </w:r>
-      <w:r>
-        <w:rPr>
-          <w:i/>
-          <w:szCs w:val="24"/>
-          <w:lang w:val="id-ID"/>
-        </w:rPr>
-        <w:t xml:space="preserve">Convolutional Neural Network </w:t>
-      </w:r>
-      <w:r>
-        <w:rPr>
-          <w:szCs w:val="24"/>
-          <w:lang w:val="id-ID"/>
-        </w:rPr>
-        <w:t xml:space="preserve">untuk citra </w:t>
-      </w:r>
-      <w:r>
-        <w:rPr>
-          <w:szCs w:val="24"/>
-          <w:lang w:val="id-ID"/>
-        </w:rPr>
-        <w:t>visible near-infrared</w:t>
-      </w:r>
-      <w:r>
-        <w:rPr>
-          <w:szCs w:val="24"/>
-          <w:lang w:val="id-ID"/>
-        </w:rPr>
-        <w:t>?</w:t>
+        <w:t>fitur data dan preprocessing citra gambar hiperspektral?</w:t>
       </w:r>
     </w:p>
     <w:p>
@@ -4049,28 +4252,79 @@
           <w:szCs w:val="24"/>
           <w:lang w:val="id-ID"/>
         </w:rPr>
-        <w:t xml:space="preserve">Bagaimana </w:t>
-      </w:r>
-      <w:r>
-        <w:rPr>
-          <w:szCs w:val="24"/>
-          <w:lang w:val="id-ID"/>
-        </w:rPr>
-        <w:t>parameter-parameter paling optimal untuk mendapatkan sebuah model yang</w:t>
-      </w:r>
-      <w:r>
-        <w:rPr>
-          <w:szCs w:val="24"/>
-          <w:lang w:val="id-ID"/>
-        </w:rPr>
-        <w:t xml:space="preserve"> mempunyai akurasi dan performa terbaik</w:t>
-      </w:r>
-      <w:r>
-        <w:rPr>
-          <w:szCs w:val="24"/>
-          <w:lang w:val="id-ID"/>
-        </w:rPr>
-        <w:t>?</w:t>
+        <w:t>Bagaimana</w:t>
+      </w:r>
+      <w:r>
+        <w:rPr>
+          <w:szCs w:val="24"/>
+          <w:lang w:val="id-ID"/>
+        </w:rPr>
+        <w:t xml:space="preserve"> bentuk ran</w:t>
+      </w:r>
+      <w:r>
+        <w:rPr>
+          <w:szCs w:val="24"/>
+          <w:lang w:val="id-ID"/>
+        </w:rPr>
+        <w:t>cangan</w:t>
+      </w:r>
+      <w:r>
+        <w:rPr>
+          <w:szCs w:val="24"/>
+          <w:lang w:val="id-ID"/>
+        </w:rPr>
+        <w:t xml:space="preserve"> </w:t>
+      </w:r>
+      <w:r>
+        <w:rPr>
+          <w:szCs w:val="24"/>
+          <w:lang w:val="id-ID"/>
+        </w:rPr>
+        <w:t>mode</w:t>
+      </w:r>
+      <w:r>
+        <w:rPr>
+          <w:szCs w:val="24"/>
+          <w:lang w:val="id-ID"/>
+        </w:rPr>
+        <w:t>l</w:t>
+      </w:r>
+      <w:r>
+        <w:rPr>
+          <w:szCs w:val="24"/>
+          <w:lang w:val="id-ID"/>
+        </w:rPr>
+        <w:t xml:space="preserve"> algoritma</w:t>
+      </w:r>
+      <w:r>
+        <w:rPr>
+          <w:szCs w:val="24"/>
+          <w:lang w:val="id-ID"/>
+        </w:rPr>
+        <w:t xml:space="preserve"> </w:t>
+      </w:r>
+      <w:r>
+        <w:rPr>
+          <w:i/>
+          <w:szCs w:val="24"/>
+          <w:lang w:val="id-ID"/>
+        </w:rPr>
+        <w:t>Deep Neural Network</w:t>
+      </w:r>
+      <w:r>
+        <w:rPr>
+          <w:i/>
+          <w:szCs w:val="24"/>
+          <w:lang w:val="id-ID"/>
+        </w:rPr>
+        <w:t xml:space="preserve"> </w:t>
+      </w:r>
+      <w:r>
+        <w:rPr>
+          <w:szCs w:val="24"/>
+          <w:lang w:val="id-ID"/>
+        </w:rPr>
+        <w:t>untuk mendapatkan sebuah model yang mempunyai akurasi dan performa terbaik?</w:t>
       </w:r>
     </w:p>
     <w:p>
@@ -4090,8 +4344,8 @@
           <w:lang w:val="id-ID"/>
         </w:rPr>
       </w:pPr>
-      <w:bookmarkStart w:id="12" w:name="_Toc504751108"/>
-      <w:bookmarkStart w:id="13" w:name="_Toc523697212"/>
+      <w:bookmarkStart w:id="13" w:name="_Toc504751108"/>
+      <w:bookmarkStart w:id="14" w:name="_Toc523697212"/>
       <w:r>
         <w:rPr>
           <w:rFonts w:ascii="Times New Roman" w:hAnsi="Times New Roman"/>
@@ -4102,8 +4356,8 @@
         </w:rPr>
         <w:t>Tujuan Penelitian</w:t>
       </w:r>
-      <w:bookmarkEnd w:id="12"/>
       <w:bookmarkEnd w:id="13"/>
+      <w:bookmarkEnd w:id="14"/>
     </w:p>
     <w:p>
       <w:pPr>
@@ -4134,7 +4388,21 @@
           <w:szCs w:val="24"/>
           <w:lang w:val="id-ID"/>
         </w:rPr>
-        <w:t xml:space="preserve">model </w:t>
+        <w:t>sistem prediksi dengan model</w:t>
+      </w:r>
+      <w:r>
+        <w:rPr>
+          <w:szCs w:val="24"/>
+          <w:lang w:val="id-ID"/>
+        </w:rPr>
+        <w:t xml:space="preserve"> </w:t>
+      </w:r>
+      <w:r>
+        <w:rPr>
+          <w:szCs w:val="24"/>
+          <w:lang w:val="id-ID"/>
+        </w:rPr>
+        <w:t xml:space="preserve">algoritma </w:t>
       </w:r>
       <w:r>
         <w:rPr>
@@ -4142,7 +4410,15 @@
           <w:szCs w:val="24"/>
           <w:lang w:val="id-ID"/>
         </w:rPr>
-        <w:t xml:space="preserve">Convolutional Neural Network </w:t>
+        <w:t xml:space="preserve">Deep </w:t>
+      </w:r>
+      <w:r>
+        <w:rPr>
+          <w:i/>
+          <w:szCs w:val="24"/>
+          <w:lang w:val="id-ID"/>
+        </w:rPr>
+        <w:t xml:space="preserve">Neural Network </w:t>
       </w:r>
       <w:r>
         <w:rPr>
@@ -4156,14 +4432,21 @@
           <w:szCs w:val="24"/>
           <w:lang w:val="id-ID"/>
         </w:rPr>
-        <w:t xml:space="preserve">VNIR untuk </w:t>
-      </w:r>
-      <w:r>
-        <w:rPr>
-          <w:szCs w:val="24"/>
-          <w:lang w:val="id-ID"/>
-        </w:rPr>
-        <w:t>bayam</w:t>
+        <w:t>hiperspektral</w:t>
+      </w:r>
+      <w:r>
+        <w:rPr>
+          <w:szCs w:val="24"/>
+          <w:lang w:val="id-ID"/>
+        </w:rPr>
+        <w:t xml:space="preserve"> untuk </w:t>
+      </w:r>
+      <w:r>
+        <w:rPr>
+          <w:szCs w:val="24"/>
+          <w:lang w:val="id-ID"/>
+        </w:rPr>
+        <w:t>daun bisbul</w:t>
       </w:r>
       <w:r>
         <w:rPr>
@@ -4192,14 +4475,42 @@
           <w:szCs w:val="24"/>
           <w:lang w:val="id-ID"/>
         </w:rPr>
-        <w:t xml:space="preserve">Menganalisis </w:t>
-      </w:r>
-      <w:r>
-        <w:rPr>
-          <w:szCs w:val="24"/>
-          <w:lang w:val="id-ID"/>
-        </w:rPr>
-        <w:t>hubungan-hubungan pada parameter-parameter yang bersangkutan dengan kinerja model serta karakteristik gambar</w:t>
+        <w:t>Men</w:t>
+      </w:r>
+      <w:r>
+        <w:rPr>
+          <w:szCs w:val="24"/>
+          <w:lang w:val="id-ID"/>
+        </w:rPr>
+        <w:t xml:space="preserve">dapatkan arsitektur dan </w:t>
+      </w:r>
+      <w:r>
+        <w:rPr>
+          <w:szCs w:val="24"/>
+          <w:lang w:val="id-ID"/>
+        </w:rPr>
+        <w:t>hiperparameter</w:t>
+      </w:r>
+      <w:r>
+        <w:rPr>
+          <w:szCs w:val="24"/>
+          <w:lang w:val="id-ID"/>
+        </w:rPr>
+        <w:t xml:space="preserve"> algoritma untuk meningkatkan</w:t>
+      </w:r>
+      <w:r>
+        <w:rPr>
+          <w:szCs w:val="24"/>
+          <w:lang w:val="id-ID"/>
+        </w:rPr>
+        <w:t xml:space="preserve"> kinerja model</w:t>
+      </w:r>
+      <w:r>
+        <w:rPr>
+          <w:szCs w:val="24"/>
+          <w:lang w:val="id-ID"/>
+        </w:rPr>
+        <w:t xml:space="preserve"> pada citra daun bisbul</w:t>
       </w:r>
       <w:r>
         <w:rPr>
@@ -4226,8 +4537,8 @@
           <w:lang w:val="id-ID"/>
         </w:rPr>
       </w:pPr>
-      <w:bookmarkStart w:id="14" w:name="_Toc504751109"/>
-      <w:bookmarkStart w:id="15" w:name="_Toc523697213"/>
+      <w:bookmarkStart w:id="15" w:name="_Toc504751109"/>
+      <w:bookmarkStart w:id="16" w:name="_Toc523697213"/>
       <w:r>
         <w:rPr>
           <w:rFonts w:ascii="Times New Roman" w:hAnsi="Times New Roman"/>
@@ -4238,8 +4549,8 @@
         </w:rPr>
         <w:t>Batasan Masalah</w:t>
       </w:r>
-      <w:bookmarkEnd w:id="14"/>
       <w:bookmarkEnd w:id="15"/>
+      <w:bookmarkEnd w:id="16"/>
     </w:p>
     <w:p>
       <w:pPr>
@@ -4263,35 +4574,7 @@
           <w:szCs w:val="24"/>
           <w:lang w:val="id-ID"/>
         </w:rPr>
-        <w:t>Membuat model yang ti</w:t>
-      </w:r>
-      <w:r>
-        <w:rPr>
-          <w:szCs w:val="24"/>
-          <w:lang w:val="id-ID"/>
-        </w:rPr>
-        <w:t>dak lebih dari 100 layer dan 1024x1024</w:t>
-      </w:r>
-      <w:r>
-        <w:rPr>
-          <w:szCs w:val="24"/>
-          <w:lang w:val="id-ID"/>
-        </w:rPr>
-        <w:t xml:space="preserve"> input</w:t>
-      </w:r>
-      <w:r>
-        <w:rPr>
-          <w:szCs w:val="24"/>
-          <w:lang w:val="id-ID"/>
-        </w:rPr>
-        <w:t xml:space="preserve"> piksel</w:t>
-      </w:r>
-      <w:r>
-        <w:rPr>
-          <w:szCs w:val="24"/>
-          <w:lang w:val="id-ID"/>
-        </w:rPr>
-        <w:t xml:space="preserve"> data citra</w:t>
+        <w:t>Objek penelitian yang diambil adalah daun bisbul pada satu pohon</w:t>
       </w:r>
       <w:r>
         <w:rPr>
@@ -4299,6 +4582,13 @@
           <w:lang w:val="id-ID"/>
         </w:rPr>
         <w:t>.</w:t>
+      </w:r>
+      <w:r>
+        <w:rPr>
+          <w:szCs w:val="24"/>
+          <w:lang w:val="id-ID"/>
+        </w:rPr>
+        <w:t xml:space="preserve"> Polyphenol dibagi menjadi dua objek yaitu senyawa phenol dan flavonoid.</w:t>
       </w:r>
     </w:p>
     <w:p>
@@ -4337,7 +4627,14 @@
           <w:szCs w:val="24"/>
           <w:lang w:val="id-ID"/>
         </w:rPr>
-        <w:t>00 nanometer panjang gelombangnya</w:t>
+        <w:t xml:space="preserve">00 nanometer panjang </w:t>
+      </w:r>
+      <w:r>
+        <w:rPr>
+          <w:szCs w:val="24"/>
+          <w:lang w:val="id-ID"/>
+        </w:rPr>
+        <w:t>gelombang dan resolusi 512×512 piksel</w:t>
       </w:r>
       <w:r>
         <w:rPr>
@@ -4360,30 +4657,24 @@
         <w:ind w:left="1145"/>
         <w:jc w:val="both"/>
         <w:rPr>
-          <w:szCs w:val="24"/>
-          <w:lang w:val="id-ID"/>
-        </w:rPr>
-      </w:pPr>
-      <w:r>
-        <w:rPr>
-          <w:szCs w:val="24"/>
-          <w:lang w:val="id-ID"/>
-        </w:rPr>
-        <w:t xml:space="preserve">Pengujian sampel </w:t>
-      </w:r>
-      <w:r>
-        <w:rPr>
-          <w:szCs w:val="24"/>
-          <w:lang w:val="id-ID"/>
-        </w:rPr>
-        <w:t xml:space="preserve">menggunakan </w:t>
-      </w:r>
-      <w:r>
-        <w:rPr>
-          <w:szCs w:val="24"/>
-          <w:lang w:val="id-ID"/>
-        </w:rPr>
-        <w:t>kamera Specim FX10 dengan jumlah 400 training data dan 100 test data</w:t>
+          <w:i/>
+          <w:szCs w:val="24"/>
+          <w:lang w:val="id-ID"/>
+        </w:rPr>
+      </w:pPr>
+      <w:r>
+        <w:rPr>
+          <w:szCs w:val="24"/>
+          <w:lang w:val="id-ID"/>
+        </w:rPr>
+        <w:t>Pengukuran referensi</w:t>
+      </w:r>
+      <w:r>
+        <w:rPr>
+          <w:szCs w:val="24"/>
+          <w:lang w:val="id-ID"/>
+        </w:rPr>
+        <w:t xml:space="preserve"> kandungan polyphenol diukur dengan UV-Vis spektrofotometer</w:t>
       </w:r>
       <w:r>
         <w:rPr>
@@ -4392,47 +4683,22 @@
         </w:rPr>
         <w:t>.</w:t>
       </w:r>
-    </w:p>
-    <w:p>
-      <w:pPr>
-        <w:numPr>
-          <w:ilvl w:val="0"/>
-          <w:numId w:val="22"/>
-        </w:numPr>
-        <w:tabs>
-          <w:tab w:val="clear" w:pos="425"/>
-        </w:tabs>
+      <w:bookmarkStart w:id="17" w:name="_Toc523697214"/>
+    </w:p>
+    <w:p>
+      <w:pPr>
         <w:spacing w:line="360" w:lineRule="auto"/>
-        <w:ind w:left="1145"/>
+        <w:ind w:left="720"/>
         <w:jc w:val="both"/>
         <w:rPr>
-          <w:szCs w:val="24"/>
-          <w:lang w:val="id-ID"/>
-        </w:rPr>
-      </w:pPr>
-      <w:r>
-        <w:rPr>
-          <w:szCs w:val="24"/>
-          <w:lang w:val="id-ID"/>
-        </w:rPr>
-        <w:t>Pemrosesan model dibatasi dengan maksimal satu buah akselerator berupa GPU dengan model NVIDIA P100</w:t>
-      </w:r>
-      <w:r>
-        <w:rPr>
-          <w:szCs w:val="24"/>
-          <w:lang w:val="id-ID"/>
-        </w:rPr>
-        <w:t xml:space="preserve"> dengan Batasan </w:t>
-      </w:r>
-      <w:r>
-        <w:rPr>
-          <w:szCs w:val="24"/>
-          <w:lang w:val="id-ID"/>
-        </w:rPr>
-        <w:t>memori hingga 16 Giga Byte</w:t>
-      </w:r>
-      <w:r>
-        <w:rPr>
+          <w:i/>
+          <w:szCs w:val="24"/>
+          <w:lang w:val="id-ID"/>
+        </w:rPr>
+      </w:pPr>
+      <w:r>
+        <w:rPr>
+          <w:i/>
           <w:szCs w:val="24"/>
           <w:lang w:val="id-ID"/>
         </w:rPr>
@@ -4443,7 +4709,74 @@
           <w:szCs w:val="24"/>
           <w:lang w:val="id-ID"/>
         </w:rPr>
+        <w:t>Manfaat Penelitian</w:t>
+      </w:r>
+      <w:bookmarkEnd w:id="17"/>
+    </w:p>
+    <w:p>
+      <w:pPr>
+        <w:spacing w:afterLines="100" w:after="240" w:line="360" w:lineRule="auto"/>
+        <w:ind w:firstLine="720"/>
+        <w:jc w:val="both"/>
+        <w:rPr>
+          <w:szCs w:val="24"/>
+          <w:lang w:val="id-ID"/>
+        </w:rPr>
+      </w:pPr>
+      <w:r>
+        <w:rPr>
+          <w:szCs w:val="24"/>
+          <w:lang w:val="id-ID"/>
+        </w:rPr>
+        <w:t xml:space="preserve">Dapat </w:t>
+      </w:r>
+      <w:r>
+        <w:rPr>
+          <w:szCs w:val="24"/>
+          <w:lang w:val="id-ID"/>
+        </w:rPr>
+        <w:t xml:space="preserve">menghasilkan sebuah model yang sudah dioptimisasi dan memliki keakuratan tinggi </w:t>
+      </w:r>
+      <w:r>
+        <w:rPr>
+          <w:szCs w:val="24"/>
+          <w:lang w:val="id-ID"/>
+        </w:rPr>
+        <w:t xml:space="preserve">untuk menganilisis kelainan </w:t>
+      </w:r>
+      <w:r>
+        <w:rPr>
+          <w:szCs w:val="24"/>
+          <w:lang w:val="id-ID"/>
+        </w:rPr>
+        <w:t>pada citra VNIR Bayam</w:t>
+      </w:r>
+      <w:r>
+        <w:rPr>
+          <w:szCs w:val="24"/>
+          <w:lang w:val="id-ID"/>
+        </w:rPr>
         <w:t>.</w:t>
+      </w:r>
+    </w:p>
+    <w:p>
+      <w:pPr>
+        <w:widowControl/>
+        <w:rPr>
+          <w:b/>
+          <w:szCs w:val="24"/>
+          <w:lang w:val="id-ID"/>
+        </w:rPr>
+      </w:pPr>
+      <w:bookmarkStart w:id="18" w:name="_Toc504751111"/>
+      <w:bookmarkStart w:id="19" w:name="_Toc523697215"/>
+      <w:r>
+        <w:rPr>
+          <w:i/>
+          <w:szCs w:val="24"/>
+          <w:lang w:val="id-ID"/>
+        </w:rPr>
+        <w:br w:type="page"/>
       </w:r>
     </w:p>
     <w:p>
@@ -4463,7 +4796,6 @@
           <w:lang w:val="id-ID"/>
         </w:rPr>
       </w:pPr>
-      <w:bookmarkStart w:id="16" w:name="_Toc523697214"/>
       <w:r>
         <w:rPr>
           <w:rFonts w:ascii="Times New Roman" w:hAnsi="Times New Roman"/>
@@ -4472,106 +4804,11 @@
           <w:szCs w:val="24"/>
           <w:lang w:val="id-ID"/>
         </w:rPr>
-        <w:t>Manfaat Penelitian</w:t>
-      </w:r>
-      <w:bookmarkEnd w:id="16"/>
-    </w:p>
-    <w:p>
-      <w:pPr>
-        <w:spacing w:afterLines="100" w:after="240" w:line="360" w:lineRule="auto"/>
-        <w:ind w:firstLine="720"/>
-        <w:jc w:val="both"/>
-        <w:rPr>
-          <w:szCs w:val="24"/>
-          <w:lang w:val="id-ID"/>
-        </w:rPr>
-      </w:pPr>
-      <w:r>
-        <w:rPr>
-          <w:szCs w:val="24"/>
-          <w:lang w:val="id-ID"/>
-        </w:rPr>
-        <w:t xml:space="preserve">Dapat </w:t>
-      </w:r>
-      <w:r>
-        <w:rPr>
-          <w:szCs w:val="24"/>
-          <w:lang w:val="id-ID"/>
-        </w:rPr>
-        <w:t xml:space="preserve">menghasilkan sebuah model yang sudah dioptimisasi dan memliki keakuratan tinggi </w:t>
-      </w:r>
-      <w:r>
-        <w:rPr>
-          <w:szCs w:val="24"/>
-          <w:lang w:val="id-ID"/>
-        </w:rPr>
-        <w:t xml:space="preserve">untuk menganilisis kelainan </w:t>
-      </w:r>
-      <w:r>
-        <w:rPr>
-          <w:szCs w:val="24"/>
-          <w:lang w:val="id-ID"/>
-        </w:rPr>
-        <w:t>pada citra VNIR Bayam</w:t>
-      </w:r>
-      <w:r>
-        <w:rPr>
-          <w:szCs w:val="24"/>
-          <w:lang w:val="id-ID"/>
-        </w:rPr>
-        <w:t>.</w:t>
-      </w:r>
-    </w:p>
-    <w:p>
-      <w:pPr>
-        <w:widowControl/>
-        <w:rPr>
-          <w:b/>
-          <w:szCs w:val="24"/>
-          <w:lang w:val="id-ID"/>
-        </w:rPr>
-      </w:pPr>
-      <w:bookmarkStart w:id="17" w:name="_Toc504751111"/>
-      <w:bookmarkStart w:id="18" w:name="_Toc523697215"/>
-      <w:r>
-        <w:rPr>
-          <w:i/>
-          <w:szCs w:val="24"/>
-          <w:lang w:val="id-ID"/>
-        </w:rPr>
-        <w:br w:type="page"/>
-      </w:r>
-    </w:p>
-    <w:p>
-      <w:pPr>
-        <w:pStyle w:val="Heading2"/>
-        <w:numPr>
-          <w:ilvl w:val="0"/>
-          <w:numId w:val="1"/>
-        </w:numPr>
-        <w:spacing w:line="360" w:lineRule="auto"/>
-        <w:ind w:left="720" w:hanging="720"/>
-        <w:rPr>
-          <w:rFonts w:ascii="Times New Roman" w:hAnsi="Times New Roman"/>
-          <w:i w:val="0"/>
-          <w:sz w:val="24"/>
-          <w:szCs w:val="24"/>
-          <w:lang w:val="id-ID"/>
-        </w:rPr>
-      </w:pPr>
-      <w:r>
-        <w:rPr>
-          <w:rFonts w:ascii="Times New Roman" w:hAnsi="Times New Roman"/>
-          <w:i w:val="0"/>
-          <w:sz w:val="24"/>
-          <w:szCs w:val="24"/>
-          <w:lang w:val="id-ID"/>
-        </w:rPr>
         <w:lastRenderedPageBreak/>
         <w:t>Sistematika Penulisan</w:t>
       </w:r>
-      <w:bookmarkEnd w:id="17"/>
       <w:bookmarkEnd w:id="18"/>
+      <w:bookmarkEnd w:id="19"/>
     </w:p>
     <w:p>
       <w:pPr>
@@ -4791,7 +5028,7 @@
           <w:lang w:val="id-ID"/>
         </w:rPr>
       </w:pPr>
-      <w:bookmarkStart w:id="19" w:name="_Toc504751112"/>
+      <w:bookmarkStart w:id="20" w:name="_Toc504751112"/>
       <w:r>
         <w:rPr>
           <w:szCs w:val="24"/>
@@ -4812,7 +5049,7 @@
           <w:lang w:val="id-ID"/>
         </w:rPr>
       </w:pPr>
-      <w:bookmarkStart w:id="20" w:name="_Toc523697216"/>
+      <w:bookmarkStart w:id="21" w:name="_Toc523697216"/>
       <w:r>
         <w:rPr>
           <w:rFonts w:ascii="Times New Roman" w:hAnsi="Times New Roman"/>
@@ -4823,8 +5060,8 @@
         <w:lastRenderedPageBreak/>
         <w:t>BAB II</w:t>
       </w:r>
-      <w:bookmarkStart w:id="21" w:name="_Toc504751113"/>
-      <w:bookmarkEnd w:id="19"/>
+      <w:bookmarkStart w:id="22" w:name="_Toc504751113"/>
+      <w:bookmarkEnd w:id="20"/>
       <w:r>
         <w:rPr>
           <w:rFonts w:ascii="Times New Roman" w:hAnsi="Times New Roman"/>
@@ -4843,8 +5080,8 @@
         </w:rPr>
         <w:t>TINJAU PUSTAKA</w:t>
       </w:r>
-      <w:bookmarkEnd w:id="20"/>
       <w:bookmarkEnd w:id="21"/>
+      <w:bookmarkEnd w:id="22"/>
     </w:p>
     <w:p>
       <w:pPr>
@@ -4884,7 +5121,7 @@
           <w:lang w:val="id-ID"/>
         </w:rPr>
       </w:pPr>
-      <w:bookmarkStart w:id="22" w:name="_Toc504751122"/>
+      <w:bookmarkStart w:id="23" w:name="_Toc504751122"/>
       <w:r>
         <w:rPr>
           <w:b/>
@@ -4899,23 +5136,34 @@
           <w:szCs w:val="24"/>
           <w:lang w:val="id-ID"/>
         </w:rPr>
-        <w:t>Artific</w:t>
-      </w:r>
-      <w:r>
+        <w:t>Daun Bisbul</w:t>
+      </w:r>
+    </w:p>
+    <w:p>
+      <w:pPr>
+        <w:spacing w:line="360" w:lineRule="auto"/>
+        <w:jc w:val="both"/>
         <w:rPr>
           <w:b/>
           <w:szCs w:val="24"/>
           <w:lang w:val="id-ID"/>
         </w:rPr>
-        <w:t>i</w:t>
-      </w:r>
+      </w:pPr>
       <w:r>
         <w:rPr>
           <w:b/>
           <w:szCs w:val="24"/>
           <w:lang w:val="id-ID"/>
         </w:rPr>
-        <w:t>al Neural Network</w:t>
+        <w:t xml:space="preserve">2.1 </w:t>
+      </w:r>
+      <w:r>
+        <w:rPr>
+          <w:b/>
+          <w:szCs w:val="24"/>
+          <w:lang w:val="id-ID"/>
+        </w:rPr>
+        <w:t>Polifenol</w:t>
       </w:r>
     </w:p>
     <w:p>
@@ -4941,7 +5189,7 @@
           <w:lang w:val="id-ID"/>
         </w:rPr>
         <w:tab/>
-        <w:t>Pengenalan</w:t>
+        <w:t>Phenolic Acid</w:t>
       </w:r>
     </w:p>
     <w:p>
@@ -4950,28 +5198,27 @@
         <w:ind w:left="720"/>
         <w:jc w:val="both"/>
         <w:rPr>
-          <w:b/>
-          <w:szCs w:val="24"/>
-          <w:lang w:val="id-ID"/>
-        </w:rPr>
-      </w:pPr>
+          <w:szCs w:val="24"/>
+          <w:lang w:val="id-ID"/>
+        </w:rPr>
+      </w:pPr>
+      <w:r>
+        <w:rPr>
+          <w:szCs w:val="24"/>
+          <w:lang w:val="id-ID"/>
+        </w:rPr>
+        <w:t>2.1.2</w:t>
+      </w:r>
       <w:r>
         <w:rPr>
           <w:szCs w:val="24"/>
           <w:lang w:val="id-ID"/>
         </w:rPr>
         <w:tab/>
-      </w:r>
-      <w:r>
-        <w:rPr>
-          <w:szCs w:val="24"/>
-          <w:lang w:val="id-ID"/>
-        </w:rPr>
-        <w:t>Artificial Neural Network (ANN; Jaringan Saraf Tiruan) merupakan sebuah model komputasi yang digunakan dalam machine learning, ilmu komputer dan disiplin riset lainnya, yaitu berdasarkan sebuah koleksi data besar dari unit sederhana yang terhubung dinamakan neuron buatan (artificial neuron), dan dapat dianalogikan dengan akson pada otak biologis.</w:t>
-      </w:r>
-      <w:r>
-        <w:rPr>
-          <w:b/>
+        <w:t>Flavonoid</w:t>
+      </w:r>
+      <w:r>
+        <w:rPr>
           <w:szCs w:val="24"/>
           <w:lang w:val="id-ID"/>
         </w:rPr>
@@ -4988,6 +5235,188 @@
           <w:lang w:val="id-ID"/>
         </w:rPr>
       </w:pPr>
+      <w:r>
+        <w:rPr>
+          <w:b/>
+          <w:szCs w:val="24"/>
+          <w:lang w:val="id-ID"/>
+        </w:rPr>
+        <w:t xml:space="preserve">2.1 </w:t>
+      </w:r>
+      <w:r>
+        <w:rPr>
+          <w:b/>
+          <w:szCs w:val="24"/>
+          <w:lang w:val="id-ID"/>
+        </w:rPr>
+        <w:t>Sistem Akuisisi berbasis Citra Hiperspektral</w:t>
+      </w:r>
+    </w:p>
+    <w:p>
+      <w:pPr>
+        <w:spacing w:line="360" w:lineRule="auto"/>
+        <w:jc w:val="both"/>
+        <w:rPr>
+          <w:b/>
+          <w:szCs w:val="24"/>
+          <w:lang w:val="id-ID"/>
+        </w:rPr>
+      </w:pPr>
+      <w:r>
+        <w:rPr>
+          <w:b/>
+          <w:szCs w:val="24"/>
+          <w:lang w:val="id-ID"/>
+        </w:rPr>
+        <w:tab/>
+      </w:r>
+      <w:r>
+        <w:rPr>
+          <w:color w:val="FF0000"/>
+          <w:szCs w:val="24"/>
+          <w:lang w:val="id-ID"/>
+        </w:rPr>
+        <w:t xml:space="preserve">(Tunjukkan </w:t>
+      </w:r>
+      <w:r>
+        <w:rPr>
+          <w:color w:val="FF0000"/>
+          <w:szCs w:val="24"/>
+          <w:lang w:val="id-ID"/>
+        </w:rPr>
+        <w:t>cara kerja pengambilan gambar daun bisbul</w:t>
+      </w:r>
+      <w:r>
+        <w:rPr>
+          <w:color w:val="FF0000"/>
+          <w:szCs w:val="24"/>
+          <w:lang w:val="id-ID"/>
+        </w:rPr>
+        <w:t>)</w:t>
+      </w:r>
+    </w:p>
+    <w:p>
+      <w:pPr>
+        <w:spacing w:line="360" w:lineRule="auto"/>
+        <w:jc w:val="both"/>
+        <w:rPr>
+          <w:b/>
+          <w:szCs w:val="24"/>
+          <w:lang w:val="id-ID"/>
+        </w:rPr>
+      </w:pPr>
+      <w:r>
+        <w:rPr>
+          <w:b/>
+          <w:szCs w:val="24"/>
+          <w:lang w:val="id-ID"/>
+        </w:rPr>
+        <w:t xml:space="preserve">2.1 </w:t>
+      </w:r>
+      <w:r>
+        <w:rPr>
+          <w:b/>
+          <w:szCs w:val="24"/>
+          <w:lang w:val="id-ID"/>
+        </w:rPr>
+        <w:t>Sistem</w:t>
+      </w:r>
+      <w:r>
+        <w:rPr>
+          <w:b/>
+          <w:szCs w:val="24"/>
+          <w:lang w:val="id-ID"/>
+        </w:rPr>
+        <w:t xml:space="preserve"> Segmentasi dan</w:t>
+      </w:r>
+      <w:r>
+        <w:rPr>
+          <w:b/>
+          <w:szCs w:val="24"/>
+          <w:lang w:val="id-ID"/>
+        </w:rPr>
+        <w:t xml:space="preserve"> Prediksi pada Citra Hiperspektral</w:t>
+      </w:r>
+      <w:bookmarkStart w:id="24" w:name="_GoBack"/>
+      <w:bookmarkEnd w:id="24"/>
+    </w:p>
+    <w:p>
+      <w:pPr>
+        <w:spacing w:line="360" w:lineRule="auto"/>
+        <w:jc w:val="both"/>
+        <w:rPr>
+          <w:b/>
+          <w:szCs w:val="24"/>
+          <w:lang w:val="id-ID"/>
+        </w:rPr>
+      </w:pPr>
+      <w:r>
+        <w:rPr>
+          <w:b/>
+          <w:szCs w:val="24"/>
+          <w:lang w:val="id-ID"/>
+        </w:rPr>
+        <w:tab/>
+      </w:r>
+      <w:r>
+        <w:rPr>
+          <w:color w:val="FF0000"/>
+          <w:szCs w:val="24"/>
+          <w:lang w:val="id-ID"/>
+        </w:rPr>
+        <w:t xml:space="preserve">(Tunjukkan </w:t>
+      </w:r>
+      <w:r>
+        <w:rPr>
+          <w:color w:val="FF0000"/>
+          <w:szCs w:val="24"/>
+          <w:lang w:val="id-ID"/>
+        </w:rPr>
+        <w:t>cara kerja sistem prediksi konvensional pada citra hiperspektral</w:t>
+      </w:r>
+      <w:r>
+        <w:rPr>
+          <w:color w:val="FF0000"/>
+          <w:szCs w:val="24"/>
+          <w:lang w:val="id-ID"/>
+        </w:rPr>
+        <w:t>)</w:t>
+      </w:r>
+    </w:p>
+    <w:p>
+      <w:pPr>
+        <w:spacing w:line="360" w:lineRule="auto"/>
+        <w:jc w:val="both"/>
+        <w:rPr>
+          <w:b/>
+          <w:szCs w:val="24"/>
+          <w:lang w:val="id-ID"/>
+        </w:rPr>
+      </w:pPr>
+      <w:r>
+        <w:rPr>
+          <w:b/>
+          <w:szCs w:val="24"/>
+          <w:lang w:val="id-ID"/>
+        </w:rPr>
+        <w:t xml:space="preserve">2.1 </w:t>
+      </w:r>
+      <w:r>
+        <w:rPr>
+          <w:b/>
+          <w:szCs w:val="24"/>
+          <w:lang w:val="id-ID"/>
+        </w:rPr>
+        <w:t xml:space="preserve">Sistem </w:t>
+      </w:r>
+      <w:r>
+        <w:rPr>
+          <w:b/>
+          <w:szCs w:val="24"/>
+          <w:lang w:val="id-ID"/>
+        </w:rPr>
+        <w:t>Deep Neural Networks</w:t>
+      </w:r>
     </w:p>
     <w:p>
       <w:pPr>
@@ -5004,7 +5433,7 @@
           <w:szCs w:val="24"/>
           <w:lang w:val="id-ID"/>
         </w:rPr>
-        <w:t>2.1.2</w:t>
+        <w:t>2.1.1</w:t>
       </w:r>
       <w:r>
         <w:rPr>
@@ -5012,7 +5441,13 @@
           <w:lang w:val="id-ID"/>
         </w:rPr>
         <w:tab/>
-        <w:t>Cara Kerja</w:t>
+      </w:r>
+      <w:r>
+        <w:rPr>
+          <w:szCs w:val="24"/>
+          <w:lang w:val="id-ID"/>
+        </w:rPr>
+        <w:t>Artificial Neural Network</w:t>
       </w:r>
     </w:p>
     <w:p>
@@ -5027,18 +5462,100 @@
       </w:pPr>
       <w:r>
         <w:rPr>
+          <w:szCs w:val="24"/>
+          <w:lang w:val="id-ID"/>
+        </w:rPr>
+        <w:t>2.1.1</w:t>
+      </w:r>
+      <w:r>
+        <w:rPr>
+          <w:szCs w:val="24"/>
+          <w:lang w:val="id-ID"/>
+        </w:rPr>
+        <w:tab/>
+      </w:r>
+      <w:r>
+        <w:rPr>
+          <w:szCs w:val="24"/>
+          <w:lang w:val="id-ID"/>
+        </w:rPr>
+        <w:t>Deep</w:t>
+      </w:r>
+      <w:r>
+        <w:rPr>
+          <w:szCs w:val="24"/>
+          <w:lang w:val="id-ID"/>
+        </w:rPr>
+        <w:t xml:space="preserve"> Neural Network</w:t>
+      </w:r>
+      <w:r>
+        <w:rPr>
+          <w:szCs w:val="24"/>
+          <w:lang w:val="id-ID"/>
+        </w:rPr>
+        <w:t>s</w:t>
+      </w:r>
+    </w:p>
+    <w:p>
+      <w:pPr>
+        <w:spacing w:line="360" w:lineRule="auto"/>
+        <w:ind w:firstLine="720"/>
+        <w:jc w:val="both"/>
+        <w:rPr>
+          <w:color w:val="FF0000"/>
+          <w:szCs w:val="24"/>
+          <w:lang w:val="id-ID"/>
+        </w:rPr>
+      </w:pPr>
+      <w:r>
+        <w:rPr>
+          <w:szCs w:val="24"/>
+          <w:lang w:val="id-ID"/>
+        </w:rPr>
+        <w:tab/>
+      </w:r>
+      <w:r>
+        <w:rPr>
+          <w:color w:val="FF0000"/>
+          <w:szCs w:val="24"/>
+          <w:lang w:val="id-ID"/>
+        </w:rPr>
+        <w:t xml:space="preserve">(Tunjukkan </w:t>
+      </w:r>
+      <w:r>
+        <w:rPr>
+          <w:color w:val="FF0000"/>
+          <w:szCs w:val="24"/>
+          <w:lang w:val="id-ID"/>
+        </w:rPr>
+        <w:t>contoh-contoh algoritma</w:t>
+      </w:r>
+      <w:r>
+        <w:rPr>
+          <w:color w:val="FF0000"/>
+          <w:szCs w:val="24"/>
+          <w:lang w:val="id-ID"/>
+        </w:rPr>
+        <w:t xml:space="preserve"> DNN)</w:t>
+      </w:r>
+    </w:p>
+    <w:p>
+      <w:pPr>
+        <w:spacing w:line="360" w:lineRule="auto"/>
+        <w:ind w:left="720"/>
+        <w:jc w:val="both"/>
+        <w:rPr>
           <w:b/>
           <w:szCs w:val="24"/>
           <w:lang w:val="id-ID"/>
         </w:rPr>
+      </w:pPr>
+      <w:r>
+        <w:rPr>
+          <w:szCs w:val="24"/>
+          <w:lang w:val="id-ID"/>
+        </w:rPr>
         <w:tab/>
-      </w:r>
-      <w:r>
-        <w:rPr>
-          <w:szCs w:val="24"/>
-          <w:lang w:val="id-ID"/>
-        </w:rPr>
-        <w:t>Cara kerja dari ANN dapat kita analogikan dengan cara kerja otak biologis. Dasar-dasar komponen-komponen yang memeroses suatu neural network ialah neuron. Singkatnya, neuron alami menerima input dari berbagai sumber, lalu input ini dikombinasikan dengan cara tertentu, lalu dilakukannya suatu operasi nonlinear, dan terakhir mengeluarkan hasil akhirnya. Ilustrasi berikut menunjukkan relasi antara 4 bagian tersebut:</w:t>
       </w:r>
     </w:p>
     <w:p>
@@ -5047,1198 +5564,6 @@
         <w:ind w:left="720" w:firstLine="720"/>
         <w:jc w:val="both"/>
         <w:rPr>
-          <w:szCs w:val="24"/>
-          <w:lang w:val="id-ID"/>
-        </w:rPr>
-      </w:pPr>
-      <w:r>
-        <w:rPr>
-          <w:noProof/>
-          <w:color w:val="000000"/>
-          <w:lang w:val="id-ID"/>
-        </w:rPr>
-        <w:drawing>
-          <wp:inline distT="0" distB="0" distL="0" distR="0" wp14:anchorId="3118798D" wp14:editId="731B9EFB">
-            <wp:extent cx="2576871" cy="1943100"/>
-            <wp:effectExtent l="0" t="0" r="0" b="0"/>
-            <wp:docPr id="1" name="Picture 1" descr="https://lh4.googleusercontent.com/SmUKyZWt25dFuDFkSIvJ6fHAlYGNHKCkBMBFn1CDREMOTGymtPonGVXYlzPAnAdPYnY3nP9c6K1qj6-qup_CXzKhsiGFppHj_dChtugZ0YvpAJ7D10wpCYgzthQiljSStEqpMgBy"/>
-            <wp:cNvGraphicFramePr>
-              <a:graphicFrameLocks xmlns:a="http://schemas.openxmlformats.org/drawingml/2006/main" noChangeAspect="1"/>
-            </wp:cNvGraphicFramePr>
-            <a:graphic xmlns:a="http://schemas.openxmlformats.org/drawingml/2006/main">
-              <a:graphicData uri="http://schemas.openxmlformats.org/drawingml/2006/picture">
-                <pic:pic xmlns:pic="http://schemas.openxmlformats.org/drawingml/2006/picture">
-                  <pic:nvPicPr>
-                    <pic:cNvPr id="0" name="Picture 1" descr="https://lh4.googleusercontent.com/SmUKyZWt25dFuDFkSIvJ6fHAlYGNHKCkBMBFn1CDREMOTGymtPonGVXYlzPAnAdPYnY3nP9c6K1qj6-qup_CXzKhsiGFppHj_dChtugZ0YvpAJ7D10wpCYgzthQiljSStEqpMgBy"/>
-                    <pic:cNvPicPr>
-                      <a:picLocks noChangeAspect="1" noChangeArrowheads="1"/>
-                    </pic:cNvPicPr>
-                  </pic:nvPicPr>
-                  <pic:blipFill>
-                    <a:blip r:embed="rId14">
-                      <a:extLst>
-                        <a:ext uri="{28A0092B-C50C-407E-A947-70E740481C1C}">
-                          <a14:useLocalDpi xmlns:a14="http://schemas.microsoft.com/office/drawing/2010/main" val="0"/>
-                        </a:ext>
-                      </a:extLst>
-                    </a:blip>
-                    <a:srcRect/>
-                    <a:stretch>
-                      <a:fillRect/>
-                    </a:stretch>
-                  </pic:blipFill>
-                  <pic:spPr bwMode="auto">
-                    <a:xfrm>
-                      <a:off x="0" y="0"/>
-                      <a:ext cx="2580676" cy="1945969"/>
-                    </a:xfrm>
-                    <a:prstGeom prst="rect">
-                      <a:avLst/>
-                    </a:prstGeom>
-                    <a:noFill/>
-                    <a:ln>
-                      <a:noFill/>
-                    </a:ln>
-                  </pic:spPr>
-                </pic:pic>
-              </a:graphicData>
-            </a:graphic>
-          </wp:inline>
-        </w:drawing>
-      </w:r>
-    </w:p>
-    <w:p>
-      <w:pPr>
-        <w:spacing w:line="360" w:lineRule="auto"/>
-        <w:ind w:left="720" w:firstLine="720"/>
-        <w:jc w:val="both"/>
-        <w:rPr>
-          <w:szCs w:val="24"/>
-          <w:lang w:val="id-ID"/>
-        </w:rPr>
-      </w:pPr>
-      <w:r>
-        <w:rPr>
-          <w:szCs w:val="24"/>
-          <w:lang w:val="id-ID"/>
-        </w:rPr>
-        <w:t xml:space="preserve">Cara kerja neuron-neuron yang terdapat pada manusia ini, walaupun </w:t>
-      </w:r>
-      <w:r>
-        <w:rPr>
-          <w:szCs w:val="24"/>
-          <w:lang w:val="id-ID"/>
-        </w:rPr>
-        <w:lastRenderedPageBreak/>
-        <w:t>memang banyaknya variasi-variasi diantaranya yang dapat merumitkan studi, tetap bergantung dengan 4 basis komponen yang sama. Komponen-komponen ini dikenal dengan nama biologisnya, yaitu dendrit, soma (badan neuron), akson, dan sinapsis. Dendrit ialah perpanjangan dari soma yang mirip seperti rambut dan berfungsi seperti gerbang untuk masuknya input. Gerbang-gerbang input ini menerima input dari sinapsis neuron-neuron lain. Lalu sinyal-sinyal ini diproses oleh badan sel. Kemudian soma pun mengirim hasil proses tersebut menjadi keluaran dan dikirimkan ke neuron yang lain melewati akson dan sinapsis.</w:t>
-      </w:r>
-    </w:p>
-    <w:p>
-      <w:pPr>
-        <w:spacing w:line="360" w:lineRule="auto"/>
-        <w:ind w:left="720" w:firstLine="720"/>
-        <w:jc w:val="both"/>
-        <w:rPr>
-          <w:szCs w:val="24"/>
-          <w:lang w:val="id-ID"/>
-        </w:rPr>
-      </w:pPr>
-      <w:bookmarkStart w:id="23" w:name="_GoBack"/>
-      <w:bookmarkEnd w:id="23"/>
-      <w:r>
-        <w:rPr>
-          <w:szCs w:val="24"/>
-          <w:lang w:val="id-ID"/>
-        </w:rPr>
-        <w:t>Berikut merupakan model sederhana tentang ANN yang merepresentasikan sebuah neuron buatan:</w:t>
-      </w:r>
-    </w:p>
-    <w:p>
-      <w:pPr>
-        <w:spacing w:line="360" w:lineRule="auto"/>
-        <w:ind w:left="720" w:firstLine="720"/>
-        <w:jc w:val="both"/>
-        <w:rPr>
-          <w:szCs w:val="24"/>
-          <w:lang w:val="id-ID"/>
-        </w:rPr>
-      </w:pPr>
-      <w:r>
-        <w:rPr>
-          <w:noProof/>
-          <w:color w:val="000000"/>
-          <w:lang w:val="id-ID"/>
-        </w:rPr>
-        <w:drawing>
-          <wp:inline distT="0" distB="0" distL="0" distR="0" wp14:anchorId="5848DE1D" wp14:editId="74DF5A0D">
-            <wp:extent cx="2902851" cy="1847850"/>
-            <wp:effectExtent l="0" t="0" r="0" b="0"/>
-            <wp:docPr id="2" name="Picture 2" descr="https://lh3.googleusercontent.com/tIZhYxuFMKn0YA-nJxveYaOXsHo7mBTtnptneN7JDc07SmPOuQXitWbf3RhQxFL5GYBqW_CFxj8QlseAfa7b7NdfU8YJNonvm8TV-ID8WmMDECq2myyS43A5YKXUQvNZPAEeyeoY"/>
-            <wp:cNvGraphicFramePr>
-              <a:graphicFrameLocks xmlns:a="http://schemas.openxmlformats.org/drawingml/2006/main" noChangeAspect="1"/>
-            </wp:cNvGraphicFramePr>
-            <a:graphic xmlns:a="http://schemas.openxmlformats.org/drawingml/2006/main">
-              <a:graphicData uri="http://schemas.openxmlformats.org/drawingml/2006/picture">
-                <pic:pic xmlns:pic="http://schemas.openxmlformats.org/drawingml/2006/picture">
-                  <pic:nvPicPr>
-                    <pic:cNvPr id="0" name="Picture 3" descr="https://lh3.googleusercontent.com/tIZhYxuFMKn0YA-nJxveYaOXsHo7mBTtnptneN7JDc07SmPOuQXitWbf3RhQxFL5GYBqW_CFxj8QlseAfa7b7NdfU8YJNonvm8TV-ID8WmMDECq2myyS43A5YKXUQvNZPAEeyeoY"/>
-                    <pic:cNvPicPr>
-                      <a:picLocks noChangeAspect="1" noChangeArrowheads="1"/>
-                    </pic:cNvPicPr>
-                  </pic:nvPicPr>
-                  <pic:blipFill>
-                    <a:blip r:embed="rId15">
-                      <a:extLst>
-                        <a:ext uri="{28A0092B-C50C-407E-A947-70E740481C1C}">
-                          <a14:useLocalDpi xmlns:a14="http://schemas.microsoft.com/office/drawing/2010/main" val="0"/>
-                        </a:ext>
-                      </a:extLst>
-                    </a:blip>
-                    <a:srcRect/>
-                    <a:stretch>
-                      <a:fillRect/>
-                    </a:stretch>
-                  </pic:blipFill>
-                  <pic:spPr bwMode="auto">
-                    <a:xfrm>
-                      <a:off x="0" y="0"/>
-                      <a:ext cx="2906455" cy="1850144"/>
-                    </a:xfrm>
-                    <a:prstGeom prst="rect">
-                      <a:avLst/>
-                    </a:prstGeom>
-                    <a:noFill/>
-                    <a:ln>
-                      <a:noFill/>
-                    </a:ln>
-                  </pic:spPr>
-                </pic:pic>
-              </a:graphicData>
-            </a:graphic>
-          </wp:inline>
-        </w:drawing>
-      </w:r>
-    </w:p>
-    <w:p>
-      <w:pPr>
-        <w:spacing w:line="360" w:lineRule="auto"/>
-        <w:ind w:left="720" w:firstLine="720"/>
-        <w:jc w:val="both"/>
-        <w:rPr>
-          <w:szCs w:val="24"/>
-          <w:lang w:val="id-ID"/>
-        </w:rPr>
-      </w:pPr>
-      <w:r>
-        <w:rPr>
-          <w:szCs w:val="24"/>
-          <w:lang w:val="id-ID"/>
-        </w:rPr>
-        <w:t xml:space="preserve">Dari ilustrasi di atas dapat kita lihat bahwa berbagai macam input ke dalam jaringan direpresentasikan sebagai simbol matematika x(n). Setiap input lalu dikalikan dengan beban koneksi, direpresentasikan dengan w(n). Pada kasus paling sederhana, produk-produk keluaran tersebut dapat langsung dijumlahkan, diberikan kepada fungsi transfer untuk mendapatkan hasil, lalu hasil tersebut dikeluarkan. </w:t>
-      </w:r>
-    </w:p>
-    <w:p>
-      <w:pPr>
-        <w:spacing w:line="360" w:lineRule="auto"/>
-        <w:ind w:left="720" w:firstLine="720"/>
-        <w:jc w:val="both"/>
-        <w:rPr>
-          <w:b/>
-          <w:szCs w:val="24"/>
-          <w:lang w:val="id-ID"/>
-        </w:rPr>
-      </w:pPr>
-      <w:r>
-        <w:rPr>
-          <w:szCs w:val="24"/>
-          <w:lang w:val="id-ID"/>
-        </w:rPr>
-        <w:t>Beberapa penerapan mungkin membutuhkan penyelesaian penerapan ANN yang sedikit berbeda. Misalkan penerapan jawaban diskrit seperti biner, membutuhkan ciri biner dari input ORing dan ANDing. Atau mungkin jaringan yang bekerja pada suatu masalah dimana penyelesaiannya bukan hanya dari nilai yang diketahui. Contoh lainnya dengan mementingkan input waktu, dsb.</w:t>
-      </w:r>
-      <w:r>
-        <w:rPr>
-          <w:b/>
-          <w:szCs w:val="24"/>
-          <w:lang w:val="id-ID"/>
-        </w:rPr>
-        <w:t xml:space="preserve"> </w:t>
-      </w:r>
-    </w:p>
-    <w:p>
-      <w:pPr>
-        <w:spacing w:line="360" w:lineRule="auto"/>
-        <w:jc w:val="both"/>
-        <w:rPr>
-          <w:b/>
-          <w:szCs w:val="24"/>
-          <w:lang w:val="id-ID"/>
-        </w:rPr>
-      </w:pPr>
-    </w:p>
-    <w:p>
-      <w:pPr>
-        <w:spacing w:line="360" w:lineRule="auto"/>
-        <w:jc w:val="both"/>
-        <w:rPr>
-          <w:b/>
-          <w:szCs w:val="24"/>
-          <w:lang w:val="id-ID"/>
-        </w:rPr>
-      </w:pPr>
-      <w:r>
-        <w:rPr>
-          <w:b/>
-          <w:szCs w:val="24"/>
-          <w:lang w:val="id-ID"/>
-        </w:rPr>
-        <w:lastRenderedPageBreak/>
-        <w:t>2.2</w:t>
-      </w:r>
-      <w:r>
-        <w:rPr>
-          <w:b/>
-          <w:szCs w:val="24"/>
-          <w:lang w:val="id-ID"/>
-        </w:rPr>
-        <w:tab/>
-        <w:t>Convolutional Neural Network</w:t>
-      </w:r>
-    </w:p>
-    <w:p>
-      <w:pPr>
-        <w:spacing w:line="360" w:lineRule="auto"/>
-        <w:ind w:firstLine="720"/>
-        <w:jc w:val="both"/>
-        <w:rPr>
-          <w:b/>
-          <w:szCs w:val="24"/>
-          <w:lang w:val="id-ID"/>
-        </w:rPr>
-      </w:pPr>
-      <w:r>
-        <w:rPr>
-          <w:b/>
-          <w:szCs w:val="24"/>
-          <w:lang w:val="id-ID"/>
-        </w:rPr>
-        <w:t>2.2.1</w:t>
-      </w:r>
-      <w:r>
-        <w:rPr>
-          <w:b/>
-          <w:szCs w:val="24"/>
-          <w:lang w:val="id-ID"/>
-        </w:rPr>
-        <w:tab/>
-        <w:t>Pengenalan</w:t>
-      </w:r>
-    </w:p>
-    <w:p>
-      <w:pPr>
-        <w:spacing w:line="360" w:lineRule="auto"/>
-        <w:ind w:left="720" w:firstLine="720"/>
-        <w:jc w:val="both"/>
-        <w:rPr>
-          <w:szCs w:val="24"/>
-          <w:lang w:val="id-ID"/>
-        </w:rPr>
-      </w:pPr>
-      <w:r>
-        <w:rPr>
-          <w:szCs w:val="24"/>
-          <w:lang w:val="id-ID"/>
-        </w:rPr>
-        <w:t>Convolutional Neural Networks (CNN) mirip seperti ANN biasa yang memiliki weight dan bias. Convolutional Neural Network juga memeroses nilai hasil fungsi dengan mempunyai loss dari  fungsi seperti Softmax atau SVM. CNN umumnya digunakan untuk input gambar agar nilai akurasi lebih baik.</w:t>
-      </w:r>
-    </w:p>
-    <w:p>
-      <w:pPr>
-        <w:spacing w:line="360" w:lineRule="auto"/>
-        <w:ind w:left="720" w:firstLine="720"/>
-        <w:jc w:val="both"/>
-        <w:rPr>
-          <w:szCs w:val="24"/>
-          <w:lang w:val="id-ID"/>
-        </w:rPr>
-      </w:pPr>
-    </w:p>
-    <w:p>
-      <w:pPr>
-        <w:spacing w:line="360" w:lineRule="auto"/>
-        <w:ind w:left="720" w:firstLine="720"/>
-        <w:jc w:val="both"/>
-        <w:rPr>
-          <w:szCs w:val="24"/>
-          <w:lang w:val="id-ID"/>
-        </w:rPr>
-      </w:pPr>
-      <w:r>
-        <w:rPr>
-          <w:szCs w:val="24"/>
-          <w:lang w:val="id-ID"/>
-        </w:rPr>
-        <w:tab/>
-      </w:r>
-    </w:p>
-    <w:p>
-      <w:pPr>
-        <w:spacing w:line="360" w:lineRule="auto"/>
-        <w:jc w:val="both"/>
-        <w:rPr>
-          <w:szCs w:val="24"/>
-          <w:lang w:val="id-ID"/>
-        </w:rPr>
-      </w:pPr>
-      <w:r>
-        <w:rPr>
-          <w:b/>
-          <w:bCs/>
-          <w:noProof/>
-          <w:color w:val="000000"/>
-          <w:lang w:val="id-ID"/>
-        </w:rPr>
-        <w:drawing>
-          <wp:inline distT="0" distB="0" distL="0" distR="0" wp14:anchorId="411D552C" wp14:editId="4B29C97D">
-            <wp:extent cx="2381250" cy="1171575"/>
-            <wp:effectExtent l="0" t="0" r="0" b="9525"/>
-            <wp:docPr id="3" name="Picture 3" descr="https://lh4.googleusercontent.com/grlIkuQR_0M9hyQDubKjO6A-hg8kYtU3osYiOizJGYet3wqVD4NMmXGV219mVP7GHOWCLVrBos3-CpzWilY3Ig0-UH6Nhn4fQ3XPpqi75DG1xuIU_VnuymEOYX-HDzkbEzr-jQ9x"/>
-            <wp:cNvGraphicFramePr>
-              <a:graphicFrameLocks xmlns:a="http://schemas.openxmlformats.org/drawingml/2006/main" noChangeAspect="1"/>
-            </wp:cNvGraphicFramePr>
-            <a:graphic xmlns:a="http://schemas.openxmlformats.org/drawingml/2006/main">
-              <a:graphicData uri="http://schemas.openxmlformats.org/drawingml/2006/picture">
-                <pic:pic xmlns:pic="http://schemas.openxmlformats.org/drawingml/2006/picture">
-                  <pic:nvPicPr>
-                    <pic:cNvPr id="0" name="Picture 5" descr="https://lh4.googleusercontent.com/grlIkuQR_0M9hyQDubKjO6A-hg8kYtU3osYiOizJGYet3wqVD4NMmXGV219mVP7GHOWCLVrBos3-CpzWilY3Ig0-UH6Nhn4fQ3XPpqi75DG1xuIU_VnuymEOYX-HDzkbEzr-jQ9x"/>
-                    <pic:cNvPicPr>
-                      <a:picLocks noChangeAspect="1" noChangeArrowheads="1"/>
-                    </pic:cNvPicPr>
-                  </pic:nvPicPr>
-                  <pic:blipFill>
-                    <a:blip r:embed="rId16" cstate="print">
-                      <a:extLst>
-                        <a:ext uri="{28A0092B-C50C-407E-A947-70E740481C1C}">
-                          <a14:useLocalDpi xmlns:a14="http://schemas.microsoft.com/office/drawing/2010/main" val="0"/>
-                        </a:ext>
-                      </a:extLst>
-                    </a:blip>
-                    <a:srcRect/>
-                    <a:stretch>
-                      <a:fillRect/>
-                    </a:stretch>
-                  </pic:blipFill>
-                  <pic:spPr bwMode="auto">
-                    <a:xfrm>
-                      <a:off x="0" y="0"/>
-                      <a:ext cx="2381250" cy="1171575"/>
-                    </a:xfrm>
-                    <a:prstGeom prst="rect">
-                      <a:avLst/>
-                    </a:prstGeom>
-                    <a:noFill/>
-                    <a:ln>
-                      <a:noFill/>
-                    </a:ln>
-                  </pic:spPr>
-                </pic:pic>
-              </a:graphicData>
-            </a:graphic>
-          </wp:inline>
-        </w:drawing>
-      </w:r>
-      <w:r>
-        <w:rPr>
-          <w:b/>
-          <w:bCs/>
-          <w:noProof/>
-          <w:color w:val="000000"/>
-          <w:lang w:val="id-ID"/>
-        </w:rPr>
-        <w:drawing>
-          <wp:inline distT="0" distB="0" distL="0" distR="0" wp14:anchorId="5F3F460F" wp14:editId="75682234">
-            <wp:extent cx="2853690" cy="1019175"/>
-            <wp:effectExtent l="0" t="0" r="3810" b="9525"/>
-            <wp:docPr id="6" name="Picture 6" descr="https://lh6.googleusercontent.com/ScTw58yvCvCXAO5agESYJDFvkIFWQp3bW_iBIjB0TM3LoVIV679J7YukCyZL6P2Z_cYRq8mb0GWNajPXz-pWbC6zq7SDFQbdAxF-xAPLdlueqkUJm0Q1ZENMyXmGZUj-05bcnC1F"/>
-            <wp:cNvGraphicFramePr>
-              <a:graphicFrameLocks xmlns:a="http://schemas.openxmlformats.org/drawingml/2006/main" noChangeAspect="1"/>
-            </wp:cNvGraphicFramePr>
-            <a:graphic xmlns:a="http://schemas.openxmlformats.org/drawingml/2006/main">
-              <a:graphicData uri="http://schemas.openxmlformats.org/drawingml/2006/picture">
-                <pic:pic xmlns:pic="http://schemas.openxmlformats.org/drawingml/2006/picture">
-                  <pic:nvPicPr>
-                    <pic:cNvPr id="0" name="Picture 7" descr="https://lh6.googleusercontent.com/ScTw58yvCvCXAO5agESYJDFvkIFWQp3bW_iBIjB0TM3LoVIV679J7YukCyZL6P2Z_cYRq8mb0GWNajPXz-pWbC6zq7SDFQbdAxF-xAPLdlueqkUJm0Q1ZENMyXmGZUj-05bcnC1F"/>
-                    <pic:cNvPicPr>
-                      <a:picLocks noChangeAspect="1" noChangeArrowheads="1"/>
-                    </pic:cNvPicPr>
-                  </pic:nvPicPr>
-                  <pic:blipFill>
-                    <a:blip r:embed="rId17">
-                      <a:extLst>
-                        <a:ext uri="{28A0092B-C50C-407E-A947-70E740481C1C}">
-                          <a14:useLocalDpi xmlns:a14="http://schemas.microsoft.com/office/drawing/2010/main" val="0"/>
-                        </a:ext>
-                      </a:extLst>
-                    </a:blip>
-                    <a:srcRect/>
-                    <a:stretch>
-                      <a:fillRect/>
-                    </a:stretch>
-                  </pic:blipFill>
-                  <pic:spPr bwMode="auto">
-                    <a:xfrm>
-                      <a:off x="0" y="0"/>
-                      <a:ext cx="2860533" cy="1021619"/>
-                    </a:xfrm>
-                    <a:prstGeom prst="rect">
-                      <a:avLst/>
-                    </a:prstGeom>
-                    <a:noFill/>
-                    <a:ln>
-                      <a:noFill/>
-                    </a:ln>
-                  </pic:spPr>
-                </pic:pic>
-              </a:graphicData>
-            </a:graphic>
-          </wp:inline>
-        </w:drawing>
-      </w:r>
-    </w:p>
-    <w:p>
-      <w:pPr>
-        <w:spacing w:line="360" w:lineRule="auto"/>
-        <w:ind w:left="720" w:firstLine="720"/>
-        <w:jc w:val="both"/>
-        <w:rPr>
-          <w:szCs w:val="24"/>
-          <w:lang w:val="id-ID"/>
-        </w:rPr>
-      </w:pPr>
-      <w:r>
-        <w:rPr>
-          <w:szCs w:val="24"/>
-          <w:lang w:val="id-ID"/>
-        </w:rPr>
-        <w:tab/>
-        <w:t>Gambar x. Kiri: Layer dari Neural Network dengan 3-layer. Kanan: Convolutional Neural network.</w:t>
-      </w:r>
-    </w:p>
-    <w:p>
-      <w:pPr>
-        <w:spacing w:line="360" w:lineRule="auto"/>
-        <w:ind w:left="720" w:firstLine="720"/>
-        <w:jc w:val="both"/>
-        <w:rPr>
-          <w:szCs w:val="24"/>
-          <w:lang w:val="id-ID"/>
-        </w:rPr>
-      </w:pPr>
-    </w:p>
-    <w:p>
-      <w:pPr>
-        <w:spacing w:line="360" w:lineRule="auto"/>
-        <w:ind w:left="720" w:firstLine="720"/>
-        <w:jc w:val="both"/>
-        <w:rPr>
-          <w:szCs w:val="24"/>
-          <w:lang w:val="id-ID"/>
-        </w:rPr>
-      </w:pPr>
-      <w:r>
-        <w:rPr>
-          <w:szCs w:val="24"/>
-          <w:lang w:val="id-ID"/>
-        </w:rPr>
-        <w:t xml:space="preserve">Gambar diatas menggambarkan CNN yang menyusun neuronnya menjadi bentuk dengan 3-dimensi (lebar, panjang dan tinggi). Setiap dimensi dari CNN memiliki input dan juga output. Contoh: Input image dibuat dengan Convolutional Neural Network dengan cara membagi gambar menjadi merah, biru dan hijau (red, green dan blue). </w:t>
-      </w:r>
-    </w:p>
-    <w:p>
-      <w:pPr>
-        <w:spacing w:line="360" w:lineRule="auto"/>
-        <w:ind w:left="720" w:firstLine="720"/>
-        <w:jc w:val="both"/>
-        <w:rPr>
-          <w:szCs w:val="24"/>
-          <w:lang w:val="id-ID"/>
-        </w:rPr>
-      </w:pPr>
-    </w:p>
-    <w:p>
-      <w:pPr>
-        <w:spacing w:line="360" w:lineRule="auto"/>
-        <w:ind w:firstLine="720"/>
-        <w:jc w:val="both"/>
-        <w:rPr>
-          <w:b/>
-          <w:szCs w:val="24"/>
-          <w:lang w:val="id-ID"/>
-        </w:rPr>
-      </w:pPr>
-      <w:r>
-        <w:rPr>
-          <w:b/>
-          <w:szCs w:val="24"/>
-          <w:lang w:val="id-ID"/>
-        </w:rPr>
-        <w:t>2.2.2</w:t>
-      </w:r>
-      <w:r>
-        <w:rPr>
-          <w:b/>
-          <w:szCs w:val="24"/>
-          <w:lang w:val="id-ID"/>
-        </w:rPr>
-        <w:tab/>
-        <w:t>Problema</w:t>
-      </w:r>
-    </w:p>
-    <w:p>
-      <w:pPr>
-        <w:spacing w:line="360" w:lineRule="auto"/>
-        <w:ind w:left="720" w:firstLine="720"/>
-        <w:jc w:val="both"/>
-        <w:rPr>
-          <w:szCs w:val="24"/>
-          <w:lang w:val="id-ID"/>
-        </w:rPr>
-      </w:pPr>
-      <w:r>
-        <w:rPr>
-          <w:szCs w:val="24"/>
-          <w:lang w:val="id-ID"/>
-        </w:rPr>
-        <w:t xml:space="preserve">Klasifikasi gambar merupakan suatu pekerjaan dari mengambil gambar input dan mengeluarkan hasil identifikasi kategorinya (misalkan seekor kucing, sebuah rumah) atau  probabilitas dari kelas-kelas yang paling baik mengklasifikasikan gambar tersebut. Untuk manusia seperti kita, pekerjaan mengenali objek-objek ini sudah termasuk salah satu kemampuan awal dari kemampuan yang kita pelajari dari saat kita lahir dan merupakan hal yang datang secara alami sebagai orang dewasa. Tanpa perlu berpikir panjang, kita </w:t>
-      </w:r>
-      <w:r>
-        <w:rPr>
-          <w:szCs w:val="24"/>
-          <w:lang w:val="id-ID"/>
-        </w:rPr>
-        <w:lastRenderedPageBreak/>
-        <w:t>dapat langsung mengenali dan memberikan label pada suatu objek ataupun lingkungan di sekitar kita, tanpa kita sadari sekalipun. Kemampuan ini sayangnya sesuatu yang kita tidak dapati secara mudah pada komputer.</w:t>
-      </w:r>
-    </w:p>
-    <w:p>
-      <w:pPr>
-        <w:spacing w:line="360" w:lineRule="auto"/>
-        <w:ind w:left="720" w:firstLine="720"/>
-        <w:jc w:val="both"/>
-        <w:rPr>
-          <w:szCs w:val="24"/>
-          <w:lang w:val="id-ID"/>
-        </w:rPr>
-      </w:pPr>
-    </w:p>
-    <w:p>
-      <w:pPr>
-        <w:spacing w:line="360" w:lineRule="auto"/>
-        <w:ind w:firstLine="720"/>
-        <w:jc w:val="both"/>
-        <w:rPr>
-          <w:b/>
-          <w:szCs w:val="24"/>
-          <w:lang w:val="id-ID"/>
-        </w:rPr>
-      </w:pPr>
-      <w:r>
-        <w:rPr>
-          <w:b/>
-          <w:szCs w:val="24"/>
-          <w:lang w:val="id-ID"/>
-        </w:rPr>
-        <w:t>2.2.3</w:t>
-      </w:r>
-      <w:r>
-        <w:rPr>
-          <w:b/>
-          <w:szCs w:val="24"/>
-          <w:lang w:val="id-ID"/>
-        </w:rPr>
-        <w:tab/>
-        <w:t>Input dan Output</w:t>
-      </w:r>
-    </w:p>
-    <w:p>
-      <w:pPr>
-        <w:spacing w:line="360" w:lineRule="auto"/>
-        <w:ind w:firstLine="720"/>
-        <w:jc w:val="center"/>
-        <w:rPr>
-          <w:szCs w:val="24"/>
-          <w:lang w:val="id-ID"/>
-        </w:rPr>
-      </w:pPr>
-      <w:r>
-        <w:rPr>
-          <w:b/>
-          <w:bCs/>
-          <w:i/>
-          <w:iCs/>
-          <w:noProof/>
-          <w:color w:val="000000"/>
-          <w:lang w:val="id-ID"/>
-        </w:rPr>
-        <w:drawing>
-          <wp:inline distT="0" distB="0" distL="0" distR="0" wp14:anchorId="57DF54D6" wp14:editId="277CF07B">
-            <wp:extent cx="4181475" cy="1457325"/>
-            <wp:effectExtent l="0" t="0" r="9525" b="9525"/>
-            <wp:docPr id="7" name="Picture 7" descr="https://lh5.googleusercontent.com/HRDPaWxJ0wwzA-FVOlKJHVIexuPiRLW8pcYxRQVjcTKEj5WnouPp3e5ajmL_twqzMmJYTj2k53t-BS6P_2N13_LXiRr_UCFYs7rOf8O6oBgpIkPG2Cd79LmR-88_YenioyKkFnGs"/>
-            <wp:cNvGraphicFramePr>
-              <a:graphicFrameLocks xmlns:a="http://schemas.openxmlformats.org/drawingml/2006/main" noChangeAspect="1"/>
-            </wp:cNvGraphicFramePr>
-            <a:graphic xmlns:a="http://schemas.openxmlformats.org/drawingml/2006/main">
-              <a:graphicData uri="http://schemas.openxmlformats.org/drawingml/2006/picture">
-                <pic:pic xmlns:pic="http://schemas.openxmlformats.org/drawingml/2006/picture">
-                  <pic:nvPicPr>
-                    <pic:cNvPr id="0" name="Picture 9" descr="https://lh5.googleusercontent.com/HRDPaWxJ0wwzA-FVOlKJHVIexuPiRLW8pcYxRQVjcTKEj5WnouPp3e5ajmL_twqzMmJYTj2k53t-BS6P_2N13_LXiRr_UCFYs7rOf8O6oBgpIkPG2Cd79LmR-88_YenioyKkFnGs"/>
-                    <pic:cNvPicPr>
-                      <a:picLocks noChangeAspect="1" noChangeArrowheads="1"/>
-                    </pic:cNvPicPr>
-                  </pic:nvPicPr>
-                  <pic:blipFill>
-                    <a:blip r:embed="rId18">
-                      <a:extLst>
-                        <a:ext uri="{28A0092B-C50C-407E-A947-70E740481C1C}">
-                          <a14:useLocalDpi xmlns:a14="http://schemas.microsoft.com/office/drawing/2010/main" val="0"/>
-                        </a:ext>
-                      </a:extLst>
-                    </a:blip>
-                    <a:srcRect/>
-                    <a:stretch>
-                      <a:fillRect/>
-                    </a:stretch>
-                  </pic:blipFill>
-                  <pic:spPr bwMode="auto">
-                    <a:xfrm>
-                      <a:off x="0" y="0"/>
-                      <a:ext cx="4181475" cy="1457325"/>
-                    </a:xfrm>
-                    <a:prstGeom prst="rect">
-                      <a:avLst/>
-                    </a:prstGeom>
-                    <a:noFill/>
-                    <a:ln>
-                      <a:noFill/>
-                    </a:ln>
-                  </pic:spPr>
-                </pic:pic>
-              </a:graphicData>
-            </a:graphic>
-          </wp:inline>
-        </w:drawing>
-      </w:r>
-    </w:p>
-    <w:p>
-      <w:pPr>
-        <w:spacing w:line="360" w:lineRule="auto"/>
-        <w:ind w:left="720" w:firstLine="720"/>
-        <w:jc w:val="both"/>
-        <w:rPr>
-          <w:szCs w:val="24"/>
-          <w:lang w:val="id-ID"/>
-        </w:rPr>
-      </w:pPr>
-      <w:r>
-        <w:rPr>
-          <w:szCs w:val="24"/>
-          <w:lang w:val="id-ID"/>
-        </w:rPr>
-        <w:t>Ketika sebuah komputer melihat suatu gambar (mengambilnya sebagai input), yang didapatkan ialah suatu kumpulan dari nilai piksel. Tergantung dari resolusi dan ukuran gambar, yang dapat dilihat oleh komputer ialah sebuah susunan matriks 3 dimensi. Misalkan kita memiliki sebuah gambar dengan resolusi 480 x 480, maka matriks yang merepresentasikannya akan berukuran 480 x 480 x 3 (dengan 3 menunjukkan nilai warna format RGB). Setiap poin piksel ini dapat diberi jangkauan angka dari 0 hingga 255. Angka-angka ini, walaupun terlihat tak ada artinya untuk kita, itulah input yang hanya dapat diterima oleh komputer. Gambaran umum yang kita dapati ialah ketika kita berikan kumpulan angka-angka ini kepada komputer, maka komputer tersebut dapat memberikan keluaran yang mendeskripsikan probabilitas dari suatu kategori (misalkan 0.8 untuk kucing, 0.05 untuk rumah, dsb).</w:t>
-      </w:r>
-    </w:p>
-    <w:p>
-      <w:pPr>
-        <w:spacing w:line="360" w:lineRule="auto"/>
-        <w:ind w:left="720" w:firstLine="720"/>
-        <w:jc w:val="both"/>
-        <w:rPr>
-          <w:szCs w:val="24"/>
-          <w:lang w:val="id-ID"/>
-        </w:rPr>
-      </w:pPr>
-    </w:p>
-    <w:p>
-      <w:pPr>
-        <w:spacing w:line="360" w:lineRule="auto"/>
-        <w:ind w:firstLine="720"/>
-        <w:jc w:val="both"/>
-        <w:rPr>
-          <w:b/>
-          <w:szCs w:val="24"/>
-          <w:lang w:val="id-ID"/>
-        </w:rPr>
-      </w:pPr>
-      <w:r>
-        <w:rPr>
-          <w:b/>
-          <w:szCs w:val="24"/>
-          <w:lang w:val="id-ID"/>
-        </w:rPr>
-        <w:t>2.2.4</w:t>
-      </w:r>
-      <w:r>
-        <w:rPr>
-          <w:b/>
-          <w:szCs w:val="24"/>
-          <w:lang w:val="id-ID"/>
-        </w:rPr>
-        <w:tab/>
-        <w:t>Analogi Biologis</w:t>
-      </w:r>
-    </w:p>
-    <w:p>
-      <w:pPr>
-        <w:spacing w:line="360" w:lineRule="auto"/>
-        <w:ind w:left="720" w:firstLine="720"/>
-        <w:jc w:val="both"/>
-        <w:rPr>
-          <w:szCs w:val="24"/>
-          <w:lang w:val="id-ID"/>
-        </w:rPr>
-      </w:pPr>
-      <w:r>
-        <w:rPr>
-          <w:szCs w:val="24"/>
-          <w:lang w:val="id-ID"/>
-        </w:rPr>
-        <w:t xml:space="preserve">Perlu diketahui bahwa CNN ini mengambil inspirasi biologis dari Visual Cortex otak, yang didalamnya terdapat sebuah wilayah kecil terdiri dari sel-sel yang sensitif terhadap beberapa bagian visual. Ide ini dikembangkan dengan dilakukannya eksperimen oleh Ilmuwan bernama Hubel dan Wiesel di tahun 1962 dimana  mereka menunjukkan bahwa beberapa sel neuron pada </w:t>
-      </w:r>
-      <w:r>
-        <w:rPr>
-          <w:szCs w:val="24"/>
-          <w:lang w:val="id-ID"/>
-        </w:rPr>
-        <w:lastRenderedPageBreak/>
-        <w:t>otak merespon (menembakkan sinyalnya) hanya pada beberapa pinggiran dari orientasi tertentu. Misalnya ketika ditunjukkan pada pinggiran vertikal, horisontal, dan diagonal. Untuk itu, ide tentang komponen yang terspesialisasi ini yang menjadi tumpuan pada CNN.</w:t>
-      </w:r>
-    </w:p>
-    <w:p>
-      <w:pPr>
-        <w:spacing w:line="360" w:lineRule="auto"/>
-        <w:ind w:left="720" w:firstLine="720"/>
-        <w:jc w:val="both"/>
-        <w:rPr>
-          <w:szCs w:val="24"/>
-          <w:lang w:val="id-ID"/>
-        </w:rPr>
-      </w:pPr>
-    </w:p>
-    <w:p>
-      <w:pPr>
-        <w:spacing w:line="360" w:lineRule="auto"/>
-        <w:ind w:firstLine="720"/>
-        <w:jc w:val="both"/>
-        <w:rPr>
-          <w:b/>
-          <w:szCs w:val="24"/>
-          <w:lang w:val="id-ID"/>
-        </w:rPr>
-      </w:pPr>
-      <w:r>
-        <w:rPr>
-          <w:b/>
-          <w:szCs w:val="24"/>
-          <w:lang w:val="id-ID"/>
-        </w:rPr>
-        <w:t>2.2.4</w:t>
-      </w:r>
-      <w:r>
-        <w:rPr>
-          <w:b/>
-          <w:szCs w:val="24"/>
-          <w:lang w:val="id-ID"/>
-        </w:rPr>
-        <w:tab/>
-        <w:t>Mekanisme</w:t>
-      </w:r>
-    </w:p>
-    <w:p>
-      <w:pPr>
-        <w:spacing w:line="360" w:lineRule="auto"/>
-        <w:ind w:left="720" w:firstLine="720"/>
-        <w:jc w:val="both"/>
-        <w:rPr>
-          <w:szCs w:val="24"/>
-          <w:lang w:val="id-ID"/>
-        </w:rPr>
-      </w:pPr>
-      <w:r>
-        <w:rPr>
-          <w:szCs w:val="24"/>
-          <w:lang w:val="id-ID"/>
-        </w:rPr>
-        <w:t xml:space="preserve">Prinsip dari mekanisme cara kerja CNN ialah untuk menerapkan ANN kedalam identifikasi visual, yaitu bagaimana anda mengambil gambarnya, diteruskan melalui seri lapisan konvolusi, nonlinear, pooling (downsampling), dan saling terkoneksi untuk mendapatkan keluaran yang diinginkan. </w:t>
-      </w:r>
-    </w:p>
-    <w:p>
-      <w:pPr>
-        <w:spacing w:line="360" w:lineRule="auto"/>
-        <w:ind w:left="720" w:firstLine="720"/>
-        <w:jc w:val="both"/>
-        <w:rPr>
-          <w:szCs w:val="24"/>
-          <w:lang w:val="id-ID"/>
-        </w:rPr>
-      </w:pPr>
-      <w:r>
-        <w:rPr>
-          <w:szCs w:val="24"/>
-          <w:lang w:val="id-ID"/>
-        </w:rPr>
-        <w:t xml:space="preserve">Lapisan pertama dari CNN ialah selalu sebuah konvolusi. Pada lapisan ini, gambar akan diberikan oleh beberapa filter (atau bisa disebut sebagai neuron / kernel) dan gambar dibagi-bagi menjadi beberapa wilayah yang dikenal sebagai wilayah reseptor. Analogi yang mendekati cara kerja lapisan konvolusi ialah dengan memanfaatkan kemampuan komputer untuk mengenali sebuah pattern, maka hal ini dapat kita raih pula dengan gambar masukkan yang dibandingkan dengan gambar yang mirip (filter). Filter disini juga merupakan sebuah kumpulan angka-angka (disebut sebagai weight atau parameter). </w:t>
-      </w:r>
-    </w:p>
-    <w:p>
-      <w:pPr>
-        <w:spacing w:line="360" w:lineRule="auto"/>
-        <w:ind w:left="720" w:firstLine="720"/>
-        <w:jc w:val="both"/>
-        <w:rPr>
-          <w:szCs w:val="24"/>
-          <w:lang w:val="id-ID"/>
-        </w:rPr>
-      </w:pPr>
-      <w:r>
-        <w:rPr>
-          <w:szCs w:val="24"/>
-          <w:lang w:val="id-ID"/>
-        </w:rPr>
-        <w:t>Cara kerja dari filter ini ialah setelah lapisan konvolusi membagi-bagi gambar menjadi beberapa wilayah reseptor, filter akan dilewatkan secara bertahap kepada wilayah-wilayah tersebut. Untuk satu bagian wilayah reseptor, ketika filter pun digeser atau convolving, bersamaan juga ia mengalikan hasil di filternya dengan angka asli pada piksel asli dari gambar itu (element wise multiplications). Seluruh perkalian ini dijumlahkan untuk mendapatkan angka gabungan. Lalu, kita ulangi kembali proses diatas pada setiap wilayah reseptor lainnya. Hasil akhir ini dapat disebut sebagai peta aktivasi atau feature map.</w:t>
-      </w:r>
-    </w:p>
-    <w:p>
-      <w:pPr>
-        <w:spacing w:line="360" w:lineRule="auto"/>
-        <w:ind w:left="720" w:firstLine="720"/>
-        <w:jc w:val="both"/>
-        <w:rPr>
-          <w:szCs w:val="24"/>
-          <w:lang w:val="id-ID"/>
-        </w:rPr>
-      </w:pPr>
-      <w:r>
-        <w:rPr>
-          <w:noProof/>
-          <w:color w:val="000000"/>
-          <w:lang w:val="id-ID"/>
-        </w:rPr>
-        <w:lastRenderedPageBreak/>
-        <w:drawing>
-          <wp:inline distT="0" distB="0" distL="0" distR="0" wp14:anchorId="7F6BB24E" wp14:editId="65C2259D">
-            <wp:extent cx="3724275" cy="2019300"/>
-            <wp:effectExtent l="0" t="0" r="9525" b="0"/>
-            <wp:docPr id="9" name="Picture 9" descr="https://lh3.googleusercontent.com/LoA1-KFAJP4umkky1pbL1VtC0_7oFzZRzG4g-gitB6fc141q7Vfhe2KjpwbSxolWLWvJ4yewymPwmkTRY01L9bVYLYoVlwUga8aQJgkyyEkQK7DWlxNlgfo8s44QDE9OUGV3vtGC"/>
-            <wp:cNvGraphicFramePr>
-              <a:graphicFrameLocks xmlns:a="http://schemas.openxmlformats.org/drawingml/2006/main" noChangeAspect="1"/>
-            </wp:cNvGraphicFramePr>
-            <a:graphic xmlns:a="http://schemas.openxmlformats.org/drawingml/2006/main">
-              <a:graphicData uri="http://schemas.openxmlformats.org/drawingml/2006/picture">
-                <pic:pic xmlns:pic="http://schemas.openxmlformats.org/drawingml/2006/picture">
-                  <pic:nvPicPr>
-                    <pic:cNvPr id="0" name="Picture 11" descr="https://lh3.googleusercontent.com/LoA1-KFAJP4umkky1pbL1VtC0_7oFzZRzG4g-gitB6fc141q7Vfhe2KjpwbSxolWLWvJ4yewymPwmkTRY01L9bVYLYoVlwUga8aQJgkyyEkQK7DWlxNlgfo8s44QDE9OUGV3vtGC"/>
-                    <pic:cNvPicPr>
-                      <a:picLocks noChangeAspect="1" noChangeArrowheads="1"/>
-                    </pic:cNvPicPr>
-                  </pic:nvPicPr>
-                  <pic:blipFill>
-                    <a:blip r:embed="rId19">
-                      <a:extLst>
-                        <a:ext uri="{28A0092B-C50C-407E-A947-70E740481C1C}">
-                          <a14:useLocalDpi xmlns:a14="http://schemas.microsoft.com/office/drawing/2010/main" val="0"/>
-                        </a:ext>
-                      </a:extLst>
-                    </a:blip>
-                    <a:srcRect/>
-                    <a:stretch>
-                      <a:fillRect/>
-                    </a:stretch>
-                  </pic:blipFill>
-                  <pic:spPr bwMode="auto">
-                    <a:xfrm>
-                      <a:off x="0" y="0"/>
-                      <a:ext cx="3724275" cy="2019300"/>
-                    </a:xfrm>
-                    <a:prstGeom prst="rect">
-                      <a:avLst/>
-                    </a:prstGeom>
-                    <a:noFill/>
-                    <a:ln>
-                      <a:noFill/>
-                    </a:ln>
-                  </pic:spPr>
-                </pic:pic>
-              </a:graphicData>
-            </a:graphic>
-          </wp:inline>
-        </w:drawing>
-      </w:r>
-    </w:p>
-    <w:p>
-      <w:pPr>
-        <w:spacing w:line="360" w:lineRule="auto"/>
-        <w:ind w:left="720" w:firstLine="720"/>
-        <w:jc w:val="both"/>
-        <w:rPr>
-          <w:szCs w:val="24"/>
-          <w:lang w:val="id-ID"/>
-        </w:rPr>
-      </w:pPr>
-      <w:r>
-        <w:rPr>
-          <w:szCs w:val="24"/>
-          <w:lang w:val="id-ID"/>
-        </w:rPr>
-        <w:t>Namun, mari kita ketahui apa yang sebenarnya terjadi di konvolusi ini menurut pandangan kita. Filter-filter yang telah disebutkan diatas dapat kita bayangi sebagai feature identifiers. Misalkan kita memiliki filter untuk mengetahui pinggiran tajam, warna sederhana dan lekukan. Sebagai contoh mari kita ambil bentuk lekukan. Sebagai filter pendeteksi lekukan, ia akan memiliki struktur filter yang dimana akan terdapat nilai numerik yang lebih tinggi disekitar piksel tersebut yang membentuk kurvanya.</w:t>
-      </w:r>
-    </w:p>
-    <w:p>
-      <w:pPr>
-        <w:spacing w:line="360" w:lineRule="auto"/>
-        <w:ind w:left="720" w:firstLine="720"/>
-        <w:jc w:val="both"/>
-        <w:rPr>
-          <w:szCs w:val="24"/>
-          <w:lang w:val="id-ID"/>
-        </w:rPr>
-      </w:pPr>
-      <w:r>
-        <w:rPr>
-          <w:noProof/>
-          <w:color w:val="000000"/>
-          <w:lang w:val="id-ID"/>
-        </w:rPr>
-        <w:drawing>
-          <wp:inline distT="0" distB="0" distL="0" distR="0" wp14:anchorId="2489625F" wp14:editId="6B885988">
-            <wp:extent cx="3571875" cy="1590675"/>
-            <wp:effectExtent l="0" t="0" r="9525" b="9525"/>
-            <wp:docPr id="10" name="Picture 10" descr="https://lh5.googleusercontent.com/LTFUSoiZjLUz0UztNyezdU24BFxGjTXJsr_oXPS4U5jbqHZi51XJoH5VMLnRvobW45ETzBrLG-mWsP1NRl4jjsY2Lsy2ZgR9zRW3CP8bjYzOurLIMWJdfPs-YytDs8Jl0nElktL9"/>
-            <wp:cNvGraphicFramePr>
-              <a:graphicFrameLocks xmlns:a="http://schemas.openxmlformats.org/drawingml/2006/main" noChangeAspect="1"/>
-            </wp:cNvGraphicFramePr>
-            <a:graphic xmlns:a="http://schemas.openxmlformats.org/drawingml/2006/main">
-              <a:graphicData uri="http://schemas.openxmlformats.org/drawingml/2006/picture">
-                <pic:pic xmlns:pic="http://schemas.openxmlformats.org/drawingml/2006/picture">
-                  <pic:nvPicPr>
-                    <pic:cNvPr id="0" name="Picture 13" descr="https://lh5.googleusercontent.com/LTFUSoiZjLUz0UztNyezdU24BFxGjTXJsr_oXPS4U5jbqHZi51XJoH5VMLnRvobW45ETzBrLG-mWsP1NRl4jjsY2Lsy2ZgR9zRW3CP8bjYzOurLIMWJdfPs-YytDs8Jl0nElktL9"/>
-                    <pic:cNvPicPr>
-                      <a:picLocks noChangeAspect="1" noChangeArrowheads="1"/>
-                    </pic:cNvPicPr>
-                  </pic:nvPicPr>
-                  <pic:blipFill>
-                    <a:blip r:embed="rId20">
-                      <a:extLst>
-                        <a:ext uri="{28A0092B-C50C-407E-A947-70E740481C1C}">
-                          <a14:useLocalDpi xmlns:a14="http://schemas.microsoft.com/office/drawing/2010/main" val="0"/>
-                        </a:ext>
-                      </a:extLst>
-                    </a:blip>
-                    <a:srcRect/>
-                    <a:stretch>
-                      <a:fillRect/>
-                    </a:stretch>
-                  </pic:blipFill>
-                  <pic:spPr bwMode="auto">
-                    <a:xfrm>
-                      <a:off x="0" y="0"/>
-                      <a:ext cx="3571875" cy="1590675"/>
-                    </a:xfrm>
-                    <a:prstGeom prst="rect">
-                      <a:avLst/>
-                    </a:prstGeom>
-                    <a:noFill/>
-                    <a:ln>
-                      <a:noFill/>
-                    </a:ln>
-                  </pic:spPr>
-                </pic:pic>
-              </a:graphicData>
-            </a:graphic>
-          </wp:inline>
-        </w:drawing>
-      </w:r>
-    </w:p>
-    <w:p>
-      <w:pPr>
-        <w:spacing w:line="360" w:lineRule="auto"/>
-        <w:ind w:left="720" w:firstLine="720"/>
-        <w:jc w:val="both"/>
-        <w:rPr>
-          <w:szCs w:val="24"/>
-          <w:lang w:val="id-ID"/>
-        </w:rPr>
-      </w:pPr>
-      <w:r>
-        <w:rPr>
-          <w:noProof/>
-          <w:color w:val="000000"/>
-          <w:lang w:val="id-ID"/>
-        </w:rPr>
-        <w:drawing>
-          <wp:inline distT="0" distB="0" distL="0" distR="0" wp14:anchorId="3E01D41B" wp14:editId="2EFC096A">
-            <wp:extent cx="3533775" cy="1257300"/>
-            <wp:effectExtent l="0" t="0" r="9525" b="0"/>
-            <wp:docPr id="11" name="Picture 11" descr="https://lh6.googleusercontent.com/ZRlLx8xmdrpzwBGoV7CkumgZFRdwdWNeolpmZZYNkNz1Z8swK9D-734ex_GN_5r76Or4AnJxBBtemmMpFCLML8ial8NHLHZF8jWnLDXGS7cXGTRuhMdQI68mRLl3w5YuqLVCJoid"/>
-            <wp:cNvGraphicFramePr>
-              <a:graphicFrameLocks xmlns:a="http://schemas.openxmlformats.org/drawingml/2006/main" noChangeAspect="1"/>
-            </wp:cNvGraphicFramePr>
-            <a:graphic xmlns:a="http://schemas.openxmlformats.org/drawingml/2006/main">
-              <a:graphicData uri="http://schemas.openxmlformats.org/drawingml/2006/picture">
-                <pic:pic xmlns:pic="http://schemas.openxmlformats.org/drawingml/2006/picture">
-                  <pic:nvPicPr>
-                    <pic:cNvPr id="0" name="Picture 15" descr="https://lh6.googleusercontent.com/ZRlLx8xmdrpzwBGoV7CkumgZFRdwdWNeolpmZZYNkNz1Z8swK9D-734ex_GN_5r76Or4AnJxBBtemmMpFCLML8ial8NHLHZF8jWnLDXGS7cXGTRuhMdQI68mRLl3w5YuqLVCJoid"/>
-                    <pic:cNvPicPr>
-                      <a:picLocks noChangeAspect="1" noChangeArrowheads="1"/>
-                    </pic:cNvPicPr>
-                  </pic:nvPicPr>
-                  <pic:blipFill>
-                    <a:blip r:embed="rId21">
-                      <a:extLst>
-                        <a:ext uri="{28A0092B-C50C-407E-A947-70E740481C1C}">
-                          <a14:useLocalDpi xmlns:a14="http://schemas.microsoft.com/office/drawing/2010/main" val="0"/>
-                        </a:ext>
-                      </a:extLst>
-                    </a:blip>
-                    <a:srcRect/>
-                    <a:stretch>
-                      <a:fillRect/>
-                    </a:stretch>
-                  </pic:blipFill>
-                  <pic:spPr bwMode="auto">
-                    <a:xfrm>
-                      <a:off x="0" y="0"/>
-                      <a:ext cx="3533775" cy="1257300"/>
-                    </a:xfrm>
-                    <a:prstGeom prst="rect">
-                      <a:avLst/>
-                    </a:prstGeom>
-                    <a:noFill/>
-                    <a:ln>
-                      <a:noFill/>
-                    </a:ln>
-                  </pic:spPr>
-                </pic:pic>
-              </a:graphicData>
-            </a:graphic>
-          </wp:inline>
-        </w:drawing>
-      </w:r>
-    </w:p>
-    <w:p>
-      <w:pPr>
-        <w:spacing w:line="360" w:lineRule="auto"/>
-        <w:ind w:left="720" w:firstLine="720"/>
-        <w:jc w:val="both"/>
-        <w:rPr>
-          <w:szCs w:val="24"/>
-          <w:lang w:val="id-ID"/>
-        </w:rPr>
-      </w:pPr>
-      <w:r>
-        <w:rPr>
-          <w:szCs w:val="24"/>
-          <w:lang w:val="id-ID"/>
-        </w:rPr>
-        <w:t xml:space="preserve">Sekarang, mari kita kembali memvisualisasikannya secara matematis dan misalkan kita akan menggunakan sebuah gambar kartun tikus seperti diatas. Ketika kita memakai filter ini kepada wilayah yang discan diatas, ia akan </w:t>
-      </w:r>
-      <w:r>
-        <w:rPr>
-          <w:szCs w:val="24"/>
-          <w:lang w:val="id-ID"/>
-        </w:rPr>
-        <w:lastRenderedPageBreak/>
-        <w:t>melakukan perkalian pada gambar awal sehingga teraih sebuah angka yang melampaui nilai aktivasi ketika terdapat piksel yang mirip dan tidak ketika tidak ada piksel yang mirip. Singkat kata, ketika ditemukan bentuk yang sama seperti antara pada gambar dan filter, maka dapat kita kumpulkan untuk mendapatkan hasil yang besar. Dengan kata lain kita berhasil mengidentifikasikan bahwa gambar diatas -- setelah menscan seluruh wilayahnya -- merupakan objek yang dimaksud.</w:t>
-      </w:r>
-    </w:p>
-    <w:p>
-      <w:pPr>
-        <w:spacing w:line="360" w:lineRule="auto"/>
-        <w:ind w:left="720" w:firstLine="720"/>
-        <w:jc w:val="both"/>
-        <w:rPr>
-          <w:szCs w:val="24"/>
-          <w:lang w:val="id-ID"/>
-        </w:rPr>
-      </w:pPr>
-      <w:r>
-        <w:rPr>
-          <w:szCs w:val="24"/>
-          <w:lang w:val="id-ID"/>
-        </w:rPr>
-        <w:t>Perlu diingat kembali bahwa penjelasan diatas sudah melewati berbagai simplifikasi, pada gambar dibawah, kita dapat melihat filter yang sebenarnya digunakan pada CNN untuk melatihnya. Walaupun demikian, argumen utamanya tetap sama. Filter-filter dalam lapisan awal diconvolve di sekita gambar dan “mengaktivasi” ketika fitur spesifik ditemukan.</w:t>
-      </w:r>
-    </w:p>
-    <w:p>
-      <w:pPr>
-        <w:spacing w:line="360" w:lineRule="auto"/>
-        <w:jc w:val="center"/>
-        <w:rPr>
-          <w:b/>
-          <w:szCs w:val="24"/>
-          <w:lang w:val="id-ID"/>
-        </w:rPr>
-      </w:pPr>
-      <w:r>
-        <w:rPr>
-          <w:noProof/>
-          <w:color w:val="000000"/>
-          <w:lang w:val="id-ID"/>
-        </w:rPr>
-        <w:drawing>
-          <wp:inline distT="0" distB="0" distL="0" distR="0" wp14:anchorId="1C8E816C" wp14:editId="59BA0811">
-            <wp:extent cx="2228231" cy="2286000"/>
-            <wp:effectExtent l="0" t="0" r="635" b="0"/>
-            <wp:docPr id="12" name="Picture 12" descr="https://lh6.googleusercontent.com/6fpQlN-ioblhkjzxiVPlQjHpNzioDbMSoz8CR5yiubsqri4nmDpCbi2p2ybBI0Wjk_fMlqog6yU6k92I7HDWI0StXaTnJNJu7RFxautkEHYS_N14XPLerJNVduTYTPfJTDc0Z6rU"/>
-            <wp:cNvGraphicFramePr>
-              <a:graphicFrameLocks xmlns:a="http://schemas.openxmlformats.org/drawingml/2006/main" noChangeAspect="1"/>
-            </wp:cNvGraphicFramePr>
-            <a:graphic xmlns:a="http://schemas.openxmlformats.org/drawingml/2006/main">
-              <a:graphicData uri="http://schemas.openxmlformats.org/drawingml/2006/picture">
-                <pic:pic xmlns:pic="http://schemas.openxmlformats.org/drawingml/2006/picture">
-                  <pic:nvPicPr>
-                    <pic:cNvPr id="0" name="Picture 17" descr="https://lh6.googleusercontent.com/6fpQlN-ioblhkjzxiVPlQjHpNzioDbMSoz8CR5yiubsqri4nmDpCbi2p2ybBI0Wjk_fMlqog6yU6k92I7HDWI0StXaTnJNJu7RFxautkEHYS_N14XPLerJNVduTYTPfJTDc0Z6rU"/>
-                    <pic:cNvPicPr>
-                      <a:picLocks noChangeAspect="1" noChangeArrowheads="1"/>
-                    </pic:cNvPicPr>
-                  </pic:nvPicPr>
-                  <pic:blipFill>
-                    <a:blip r:embed="rId22">
-                      <a:extLst>
-                        <a:ext uri="{28A0092B-C50C-407E-A947-70E740481C1C}">
-                          <a14:useLocalDpi xmlns:a14="http://schemas.microsoft.com/office/drawing/2010/main" val="0"/>
-                        </a:ext>
-                      </a:extLst>
-                    </a:blip>
-                    <a:srcRect/>
-                    <a:stretch>
-                      <a:fillRect/>
-                    </a:stretch>
-                  </pic:blipFill>
-                  <pic:spPr bwMode="auto">
-                    <a:xfrm>
-                      <a:off x="0" y="0"/>
-                      <a:ext cx="2232630" cy="2290513"/>
-                    </a:xfrm>
-                    <a:prstGeom prst="rect">
-                      <a:avLst/>
-                    </a:prstGeom>
-                    <a:noFill/>
-                    <a:ln>
-                      <a:noFill/>
-                    </a:ln>
-                  </pic:spPr>
-                </pic:pic>
-              </a:graphicData>
-            </a:graphic>
-          </wp:inline>
-        </w:drawing>
-      </w:r>
-    </w:p>
-    <w:p>
-      <w:pPr>
-        <w:spacing w:line="360" w:lineRule="auto"/>
-        <w:ind w:left="720" w:firstLine="720"/>
-        <w:jc w:val="both"/>
-        <w:rPr>
           <w:rFonts w:eastAsia="Calibri"/>
           <w:color w:val="000000" w:themeColor="text1"/>
           <w:szCs w:val="24"/>
@@ -6264,7 +5589,7 @@
           <w:lang w:val="id-ID"/>
         </w:rPr>
       </w:pPr>
-      <w:bookmarkStart w:id="24" w:name="_Toc523697218"/>
+      <w:bookmarkStart w:id="25" w:name="_Toc523697218"/>
       <w:r>
         <w:rPr>
           <w:rFonts w:ascii="Times New Roman" w:hAnsi="Times New Roman"/>
@@ -6275,8 +5600,8 @@
         <w:lastRenderedPageBreak/>
         <w:t>BAB III</w:t>
       </w:r>
-      <w:bookmarkStart w:id="25" w:name="_Toc504751123"/>
-      <w:bookmarkEnd w:id="22"/>
+      <w:bookmarkStart w:id="26" w:name="_Toc504751123"/>
+      <w:bookmarkEnd w:id="23"/>
       <w:r>
         <w:rPr>
           <w:rFonts w:ascii="Times New Roman" w:hAnsi="Times New Roman"/>
@@ -6304,8 +5629,8 @@
         </w:rPr>
         <w:t>METODE PENELITIAN</w:t>
       </w:r>
-      <w:bookmarkEnd w:id="24"/>
       <w:bookmarkEnd w:id="25"/>
+      <w:bookmarkEnd w:id="26"/>
       <w:r>
         <w:rPr>
           <w:rFonts w:ascii="Times New Roman" w:hAnsi="Times New Roman"/>
@@ -6334,7 +5659,7 @@
           <w:lang w:val="id-ID"/>
         </w:rPr>
       </w:pPr>
-      <w:bookmarkStart w:id="26" w:name="_Toc523697219"/>
+      <w:bookmarkStart w:id="27" w:name="_Toc523697219"/>
       <w:r>
         <w:rPr>
           <w:rFonts w:ascii="Times New Roman" w:hAnsi="Times New Roman"/>
@@ -6346,7 +5671,7 @@
         </w:rPr>
         <w:t>Alat dan Bahan</w:t>
       </w:r>
-      <w:bookmarkEnd w:id="26"/>
+      <w:bookmarkEnd w:id="27"/>
     </w:p>
     <w:p>
       <w:pPr>
@@ -6383,14 +5708,14 @@
           <w:lang w:val="id-ID"/>
         </w:rPr>
       </w:pPr>
-      <w:bookmarkStart w:id="27" w:name="_Toc522928074"/>
-      <w:bookmarkStart w:id="28" w:name="_Toc523060181"/>
-      <w:bookmarkStart w:id="29" w:name="_Toc523060309"/>
-      <w:bookmarkStart w:id="30" w:name="_Toc523697220"/>
-      <w:bookmarkEnd w:id="27"/>
+      <w:bookmarkStart w:id="28" w:name="_Toc522928074"/>
+      <w:bookmarkStart w:id="29" w:name="_Toc523060181"/>
+      <w:bookmarkStart w:id="30" w:name="_Toc523060309"/>
+      <w:bookmarkStart w:id="31" w:name="_Toc523697220"/>
       <w:bookmarkEnd w:id="28"/>
       <w:bookmarkEnd w:id="29"/>
       <w:bookmarkEnd w:id="30"/>
+      <w:bookmarkEnd w:id="31"/>
     </w:p>
     <w:p>
       <w:pPr>
@@ -6409,14 +5734,14 @@
           <w:lang w:val="id-ID"/>
         </w:rPr>
       </w:pPr>
-      <w:bookmarkStart w:id="31" w:name="_Toc522928075"/>
-      <w:bookmarkStart w:id="32" w:name="_Toc523060182"/>
-      <w:bookmarkStart w:id="33" w:name="_Toc523060310"/>
-      <w:bookmarkStart w:id="34" w:name="_Toc523697221"/>
-      <w:bookmarkEnd w:id="31"/>
+      <w:bookmarkStart w:id="32" w:name="_Toc522928075"/>
+      <w:bookmarkStart w:id="33" w:name="_Toc523060182"/>
+      <w:bookmarkStart w:id="34" w:name="_Toc523060310"/>
+      <w:bookmarkStart w:id="35" w:name="_Toc523697221"/>
       <w:bookmarkEnd w:id="32"/>
       <w:bookmarkEnd w:id="33"/>
       <w:bookmarkEnd w:id="34"/>
+      <w:bookmarkEnd w:id="35"/>
     </w:p>
     <w:p>
       <w:pPr>
@@ -6435,14 +5760,14 @@
           <w:lang w:val="id-ID"/>
         </w:rPr>
       </w:pPr>
-      <w:bookmarkStart w:id="35" w:name="_Toc522928076"/>
-      <w:bookmarkStart w:id="36" w:name="_Toc523060183"/>
-      <w:bookmarkStart w:id="37" w:name="_Toc523060311"/>
-      <w:bookmarkStart w:id="38" w:name="_Toc523697222"/>
-      <w:bookmarkEnd w:id="35"/>
+      <w:bookmarkStart w:id="36" w:name="_Toc522928076"/>
+      <w:bookmarkStart w:id="37" w:name="_Toc523060183"/>
+      <w:bookmarkStart w:id="38" w:name="_Toc523060311"/>
+      <w:bookmarkStart w:id="39" w:name="_Toc523697222"/>
       <w:bookmarkEnd w:id="36"/>
       <w:bookmarkEnd w:id="37"/>
       <w:bookmarkEnd w:id="38"/>
+      <w:bookmarkEnd w:id="39"/>
     </w:p>
     <w:p>
       <w:pPr>
@@ -6461,14 +5786,14 @@
           <w:lang w:val="id-ID"/>
         </w:rPr>
       </w:pPr>
-      <w:bookmarkStart w:id="39" w:name="_Toc522928077"/>
-      <w:bookmarkStart w:id="40" w:name="_Toc523060184"/>
-      <w:bookmarkStart w:id="41" w:name="_Toc523060312"/>
-      <w:bookmarkStart w:id="42" w:name="_Toc523697223"/>
-      <w:bookmarkEnd w:id="39"/>
+      <w:bookmarkStart w:id="40" w:name="_Toc522928077"/>
+      <w:bookmarkStart w:id="41" w:name="_Toc523060184"/>
+      <w:bookmarkStart w:id="42" w:name="_Toc523060312"/>
+      <w:bookmarkStart w:id="43" w:name="_Toc523697223"/>
       <w:bookmarkEnd w:id="40"/>
       <w:bookmarkEnd w:id="41"/>
       <w:bookmarkEnd w:id="42"/>
+      <w:bookmarkEnd w:id="43"/>
     </w:p>
     <w:p>
       <w:pPr>
@@ -6487,7 +5812,7 @@
           <w:lang w:val="id-ID"/>
         </w:rPr>
       </w:pPr>
-      <w:bookmarkStart w:id="43" w:name="_Toc523697224"/>
+      <w:bookmarkStart w:id="44" w:name="_Toc523697224"/>
       <w:r>
         <w:rPr>
           <w:rFonts w:eastAsia="Calibri"/>
@@ -6497,7 +5822,7 @@
         </w:rPr>
         <w:t>Alat</w:t>
       </w:r>
-      <w:bookmarkEnd w:id="43"/>
+      <w:bookmarkEnd w:id="44"/>
     </w:p>
     <w:p>
       <w:pPr>
@@ -6523,17 +5848,9 @@
           <w:rFonts w:eastAsia="Calibri"/>
           <w:color w:val="000000" w:themeColor="text1"/>
           <w:szCs w:val="24"/>
-        </w:rPr>
-        <w:t>λ 400</w:t>
-      </w:r>
-      <w:r>
-        <w:rPr>
-          <w:rFonts w:eastAsia="Calibri"/>
-          <w:color w:val="000000" w:themeColor="text1"/>
-          <w:szCs w:val="24"/>
-          <w:lang w:val="id-ID"/>
-        </w:rPr>
-        <w:t>-1000 nm)</w:t>
+          <w:lang w:val="id-ID"/>
+        </w:rPr>
+        <w:t>λ 400-1000 nm)</w:t>
       </w:r>
       <w:r>
         <w:rPr>
@@ -6590,13 +5907,11 @@
           <w:lang w:val="id-ID"/>
         </w:rPr>
       </w:pPr>
-      <w:proofErr w:type="spellStart"/>
-      <w:r>
-        <w:t>Lampu</w:t>
-      </w:r>
-      <w:proofErr w:type="spellEnd"/>
-      <w:r>
-        <w:t xml:space="preserve"> Phillips QVF133 HAL-TDS</w:t>
+      <w:r>
+        <w:rPr>
+          <w:lang w:val="id-ID"/>
+        </w:rPr>
+        <w:t>Lampu Phillips QVF133 HAL-TDS</w:t>
       </w:r>
       <w:r>
         <w:rPr>
@@ -6666,7 +5981,7 @@
         <w:rPr>
           <w:lang w:val="id-ID"/>
         </w:rPr>
-        <w:t>32 Core Intel Xeon, 32 GB RAM dan GPU NVIDIA P100</w:t>
+        <w:t>Google Compute Engine n1-standard-4</w:t>
       </w:r>
       <w:r>
         <w:rPr>
@@ -6684,7 +5999,49 @@
         <w:rPr>
           <w:lang w:val="id-ID"/>
         </w:rPr>
-        <w:t>sebagai pemroses data.</w:t>
+        <w:t>yang diakselerasi dengan</w:t>
+      </w:r>
+      <w:r>
+        <w:rPr>
+          <w:lang w:val="id-ID"/>
+        </w:rPr>
+        <w:t xml:space="preserve"> </w:t>
+      </w:r>
+      <w:r>
+        <w:rPr>
+          <w:lang w:val="id-ID"/>
+        </w:rPr>
+        <w:t xml:space="preserve">NVIDIA </w:t>
+      </w:r>
+      <w:r>
+        <w:rPr>
+          <w:lang w:val="id-ID"/>
+        </w:rPr>
+        <w:t>Tesla T</w:t>
+      </w:r>
+      <w:r>
+        <w:rPr>
+          <w:lang w:val="id-ID"/>
+        </w:rPr>
+        <w:t>4 GPU</w:t>
+      </w:r>
+      <w:r>
+        <w:rPr>
+          <w:lang w:val="id-ID"/>
+        </w:rPr>
+        <w:t xml:space="preserve"> </w:t>
+      </w:r>
+      <w:r>
+        <w:rPr>
+          <w:lang w:val="id-ID"/>
+        </w:rPr>
+        <w:t>untuk melakukan pelatihan dan pengujian model</w:t>
+      </w:r>
+      <w:r>
+        <w:rPr>
+          <w:lang w:val="id-ID"/>
+        </w:rPr>
+        <w:t>.</w:t>
       </w:r>
     </w:p>
     <w:p>
@@ -6721,7 +6078,7 @@
           <w:lang w:val="id-ID"/>
         </w:rPr>
       </w:pPr>
-      <w:bookmarkStart w:id="44" w:name="_Toc523697225"/>
+      <w:bookmarkStart w:id="45" w:name="_Toc523697225"/>
       <w:r>
         <w:rPr>
           <w:b/>
@@ -6731,7 +6088,7 @@
         <w:lastRenderedPageBreak/>
         <w:t>Bahan</w:t>
       </w:r>
-      <w:bookmarkEnd w:id="44"/>
+      <w:bookmarkEnd w:id="45"/>
     </w:p>
     <w:p>
       <w:pPr>
@@ -6749,7 +6106,21 @@
           <w:szCs w:val="24"/>
           <w:lang w:val="id-ID"/>
         </w:rPr>
-        <w:t>Bahan yang digunakan pada penelitian ini adalah</w:t>
+        <w:t>Bahan yang digunakan pada penelitian</w:t>
+      </w:r>
+      <w:r>
+        <w:rPr>
+          <w:szCs w:val="24"/>
+          <w:lang w:val="id-ID"/>
+        </w:rPr>
+        <w:t xml:space="preserve"> ini adalah</w:t>
+      </w:r>
+      <w:r>
+        <w:rPr>
+          <w:szCs w:val="24"/>
+          <w:lang w:val="id-ID"/>
+        </w:rPr>
+        <w:t xml:space="preserve"> daun bisbul</w:t>
       </w:r>
       <w:r>
         <w:rPr>
@@ -6763,7 +6134,22 @@
           <w:szCs w:val="24"/>
           <w:lang w:val="id-ID"/>
         </w:rPr>
-        <w:t>bayam</w:t>
+        <w:t>(</w:t>
+      </w:r>
+      <w:r>
+        <w:rPr>
+          <w:i/>
+          <w:szCs w:val="24"/>
+          <w:lang w:val="id-ID"/>
+        </w:rPr>
+        <w:t>Diospyros discolor</w:t>
+      </w:r>
+      <w:r>
+        <w:rPr>
+          <w:szCs w:val="24"/>
+          <w:lang w:val="id-ID"/>
+        </w:rPr>
+        <w:t xml:space="preserve"> Wild.)</w:t>
       </w:r>
       <w:r>
         <w:rPr>
@@ -6790,7 +6176,7 @@
           <w:lang w:val="id-ID"/>
         </w:rPr>
       </w:pPr>
-      <w:bookmarkStart w:id="45" w:name="_Toc523697226"/>
+      <w:bookmarkStart w:id="46" w:name="_Toc523697226"/>
       <w:r>
         <w:rPr>
           <w:rFonts w:eastAsia="Calibri"/>
@@ -6800,7 +6186,7 @@
         </w:rPr>
         <w:t>Tempat Penelitian</w:t>
       </w:r>
-      <w:bookmarkEnd w:id="45"/>
+      <w:bookmarkEnd w:id="46"/>
     </w:p>
     <w:p>
       <w:pPr>
@@ -7015,7 +6401,18 @@
           <w:szCs w:val="24"/>
           <w:lang w:val="id-ID" w:eastAsia="en-US"/>
         </w:rPr>
-        <w:t>Setelah alat sudah siap, peneliti akan mempersiapkan buah yang akan diamati. Lalu karakteristik yang paling jelas untuk menentukan apakah objek itu perpenyakit atau tidak ditentukan (misal: jumlah totol-totol pada buah belimbing yang terkena penyakit lalat buah (Bactrocera carambolae) atauh warna yang paling dominan pada buah berpenyakit). Objek buah dipilih secara acak sehingga nantinya penelitian ini dapat bekerja pada keadaan real. Selanjutnya pengambilan data yang diambil dengan melakukan perekaman secara 360 derajat. Lalu data dari hasil perekaman akan di input ke beberapa permodelan data yang sudah disiapkan sebelumnya. Selanjutnya model yang sudah di latih akan diambil databasanya berupa tensor layer-layer yang berisi probabilitas pada setiap nilai karakteristik objek (misal: tensor 50x50x50 yang berisi nilai probabilitas dari setiap pixel RGB pada satu buah frame citra).  Berikut merupakan diagram  tahap-tahap alir penelitian:</w:t>
+        <w:t xml:space="preserve">Setelah alat sudah siap, peneliti akan mempersiapkan buah yang akan diamati. Lalu karakteristik yang paling jelas untuk menentukan apakah objek itu perpenyakit atau tidak ditentukan (misal: jumlah totol-totol pada buah belimbing yang terkena penyakit lalat buah (Bactrocera carambolae) atauh warna yang paling dominan pada buah berpenyakit). Objek buah dipilih secara acak sehingga nantinya penelitian ini dapat bekerja pada keadaan real. Selanjutnya pengambilan data yang diambil dengan melakukan perekaman secara 360 derajat. Lalu data dari hasil perekaman akan di input ke beberapa permodelan data yang sudah disiapkan sebelumnya. Selanjutnya model yang sudah di latih akan diambil databasanya berupa tensor layer-layer yang berisi probabilitas pada setiap nilai karakteristik objek (misal: tensor 50x50x50 yang berisi </w:t>
+      </w:r>
+      <w:r>
+        <w:rPr>
+          <w:rFonts w:eastAsia="Times New Roman"/>
+          <w:color w:val="000000"/>
+          <w:kern w:val="0"/>
+          <w:szCs w:val="24"/>
+          <w:lang w:val="id-ID" w:eastAsia="en-US"/>
+        </w:rPr>
+        <w:lastRenderedPageBreak/>
+        <w:t>nilai probabilitas dari setiap pixel RGB pada satu buah frame citra).  Berikut merupakan diagram  tahap-tahap alir penelitian:</w:t>
       </w:r>
     </w:p>
     <w:p>
@@ -7079,7 +6476,7 @@
                     </pic:cNvPicPr>
                   </pic:nvPicPr>
                   <pic:blipFill>
-                    <a:blip r:embed="rId23">
+                    <a:blip r:embed="rId14">
                       <a:extLst>
                         <a:ext uri="{28A0092B-C50C-407E-A947-70E740481C1C}">
                           <a14:useLocalDpi xmlns:a14="http://schemas.microsoft.com/office/drawing/2010/main" val="0"/>
@@ -7279,18 +6676,8 @@
           <w:szCs w:val="24"/>
           <w:lang w:val="id-ID" w:eastAsia="en-US"/>
         </w:rPr>
-        <w:t xml:space="preserve">Buah atau sayur yang akan digunakan dipilih secara khusus dengan memiliki tingkat karakterisasi tertentu. Objek ini akan diambil sebanyak 20 sampel setiap </w:t>
-      </w:r>
-      <w:r>
-        <w:rPr>
-          <w:rFonts w:eastAsia="Times New Roman"/>
-          <w:color w:val="000000"/>
-          <w:kern w:val="0"/>
-          <w:szCs w:val="24"/>
-          <w:lang w:val="id-ID" w:eastAsia="en-US"/>
-        </w:rPr>
         <w:lastRenderedPageBreak/>
-        <w:t>jenisnya, misal buah dengan jenis pisang (</w:t>
+        <w:t>Buah atau sayur yang akan digunakan dipilih secara khusus dengan memiliki tingkat karakterisasi tertentu. Objek ini akan diambil sebanyak 20 sampel setiap jenisnya, misal buah dengan jenis pisang (</w:t>
       </w:r>
       <w:r>
         <w:rPr>
@@ -7351,16 +6738,7 @@
           <w:szCs w:val="24"/>
           <w:lang w:val="id-ID"/>
         </w:rPr>
-        <w:t>T</w:t>
-      </w:r>
-      <w:r>
-        <w:rPr>
-          <w:rFonts w:eastAsia="Calibri"/>
-          <w:b/>
-          <w:szCs w:val="24"/>
-          <w:lang w:val="id-ID"/>
-        </w:rPr>
-        <w:t>raining Model</w:t>
+        <w:t>Training Model</w:t>
       </w:r>
     </w:p>
     <w:p>
@@ -7400,15 +6778,6 @@
           <w:lang w:val="id-ID" w:eastAsia="en-US"/>
         </w:rPr>
         <w:tab/>
-      </w:r>
-      <w:r>
-        <w:rPr>
-          <w:rFonts w:eastAsia="Times New Roman"/>
-          <w:color w:val="000000"/>
-          <w:kern w:val="0"/>
-          <w:szCs w:val="24"/>
-          <w:lang w:val="id-ID" w:eastAsia="en-US"/>
-        </w:rPr>
         <w:t>Alat akan di train menggunakan beberapa algoritma machine learning yang menggunakan teknik deep learning. Sistem akan memberikan sejumlah gambar ke server yang sudah dipersiapkan sebelumnya dan sudah di program untuk melakukan training. Berikut merupakan diagram train dengan menggunakan 4 algoritma yang berbeda yaitu SVM (Support Vector Machine), Softmax NN, Sigmoid NN lalu terakhir CNN.</w:t>
       </w:r>
     </w:p>
@@ -7840,7 +7209,7 @@
           <w:szCs w:val="24"/>
           <w:lang w:val="id-ID" w:eastAsia="en-US"/>
         </w:rPr>
-        <w:t xml:space="preserve">penelitian mengambil data dalam format citra objek yang dilakukan dengan memutar objek selama beberapa menit dan di rekam dalam format sesuai dengan banyak data yang dibutuhkan. Misal, dalam untuk mendapatkan </w:t>
+        <w:t xml:space="preserve">penelitian mengambil data dalam format citra objek </w:t>
       </w:r>
       <w:r>
         <w:rPr>
@@ -7851,7 +7220,7 @@
           <w:lang w:val="id-ID" w:eastAsia="en-US"/>
         </w:rPr>
         <w:lastRenderedPageBreak/>
-        <w:t>6000 citra gambar untuk training objek kita dapat merekam objek selam 20 menit dalam format 30fps (</w:t>
+        <w:t>yang dilakukan dengan memutar objek selama beberapa menit dan di rekam dalam format sesuai dengan banyak data yang dibutuhkan. Misal, dalam untuk mendapatkan 6000 citra gambar untuk training objek kita dapat merekam objek selam 20 menit dalam format 30fps (</w:t>
       </w:r>
       <w:r>
         <w:rPr>
@@ -8163,7 +7532,7 @@
           <w:lang w:val="id-ID"/>
         </w:rPr>
       </w:pPr>
-      <w:bookmarkStart w:id="46" w:name="_Toc523697232"/>
+      <w:bookmarkStart w:id="47" w:name="_Toc523697232"/>
       <w:r>
         <w:rPr>
           <w:rFonts w:ascii="Times New Roman" w:hAnsi="Times New Roman"/>
@@ -8185,7 +7554,7 @@
         </w:rPr>
         <w:t xml:space="preserve"> Penelitian</w:t>
       </w:r>
-      <w:bookmarkEnd w:id="46"/>
+      <w:bookmarkEnd w:id="47"/>
     </w:p>
     <w:p>
       <w:pPr>
@@ -8193,7 +7562,7 @@
           <w:lang w:val="id-ID"/>
         </w:rPr>
         <w:sectPr>
-          <w:footerReference w:type="default" r:id="rId24"/>
+          <w:footerReference w:type="default" r:id="rId15"/>
           <w:type w:val="continuous"/>
           <w:pgSz w:w="12242" w:h="15842" w:code="1"/>
           <w:pgMar w:top="1701" w:right="1701" w:bottom="1701" w:left="2268" w:header="706" w:footer="706" w:gutter="0"/>
@@ -8224,7 +7593,7 @@
                     </pic:cNvPicPr>
                   </pic:nvPicPr>
                   <pic:blipFill>
-                    <a:blip r:embed="rId25">
+                    <a:blip r:embed="rId16">
                       <a:extLst>
                         <a:ext uri="{28A0092B-C50C-407E-A947-70E740481C1C}">
                           <a14:useLocalDpi xmlns:a14="http://schemas.microsoft.com/office/drawing/2010/main" val="0"/>
@@ -8268,8 +7637,8 @@
           <w:lang w:val="id-ID"/>
         </w:rPr>
       </w:pPr>
-      <w:bookmarkStart w:id="47" w:name="_Toc504751135"/>
-      <w:bookmarkStart w:id="48" w:name="_Toc523697233"/>
+      <w:bookmarkStart w:id="48" w:name="_Toc504751135"/>
+      <w:bookmarkStart w:id="49" w:name="_Toc523697233"/>
       <w:r>
         <w:rPr>
           <w:rFonts w:ascii="Times New Roman" w:eastAsia="Times New Roman" w:hAnsi="Times New Roman"/>
@@ -8280,8 +7649,8 @@
         <w:lastRenderedPageBreak/>
         <w:t>DAFTAR PUSTAKA</w:t>
       </w:r>
-      <w:bookmarkEnd w:id="47"/>
       <w:bookmarkEnd w:id="48"/>
+      <w:bookmarkEnd w:id="49"/>
     </w:p>
     <w:p>
       <w:pPr>
@@ -8748,8 +8117,8 @@
       </w:r>
     </w:p>
     <w:sectPr>
-      <w:headerReference w:type="default" r:id="rId26"/>
-      <w:footerReference w:type="default" r:id="rId27"/>
+      <w:headerReference w:type="default" r:id="rId17"/>
+      <w:footerReference w:type="default" r:id="rId18"/>
       <w:pgSz w:w="12242" w:h="15842" w:code="1"/>
       <w:pgMar w:top="1701" w:right="1701" w:bottom="1701" w:left="2268" w:header="708" w:footer="708" w:gutter="0"/>
       <w:cols w:space="720"/>
@@ -13067,7 +12436,7 @@
   <w:style w:type="paragraph" w:default="1" w:styleId="Normal">
     <w:name w:val="Normal"/>
     <w:qFormat/>
-    <w:rsid w:val="00B55FCF"/>
+    <w:rsid w:val="00DB6ABD"/>
     <w:pPr>
       <w:widowControl w:val="0"/>
     </w:pPr>
@@ -13823,7 +13192,7 @@
 </file>
 
 <file path=customXml/itemProps1.xml><?xml version="1.0" encoding="utf-8"?>
-<ds:datastoreItem xmlns:ds="http://schemas.openxmlformats.org/officeDocument/2006/customXml" ds:itemID="{6EE3E1DF-FF1A-435D-AD53-978C29281D44}">
+<ds:datastoreItem xmlns:ds="http://schemas.openxmlformats.org/officeDocument/2006/customXml" ds:itemID="{3219420F-2F8F-4BFD-8916-47345C5F5AB5}">
   <ds:schemaRefs>
     <ds:schemaRef ds:uri="http://schemas.openxmlformats.org/officeDocument/2006/bibliography"/>
   </ds:schemaRefs>

</xml_diff>